<commit_message>
Created all the classes and functionalities
</commit_message>
<xml_diff>
--- a/COMP228_W2018_Lab1.docx
+++ b/COMP228_W2018_Lab1.docx
@@ -1,6 +1,6 @@
 
 <file path=word/document.xml><?xml version="1.0" encoding="utf-8"?>
-<w:document xmlns:wpc="http://schemas.microsoft.com/office/word/2010/wordprocessingCanvas" xmlns:cx="http://schemas.microsoft.com/office/drawing/2014/chartex" xmlns:cx1="http://schemas.microsoft.com/office/drawing/2015/9/8/chartex" xmlns:cx2="http://schemas.microsoft.com/office/drawing/2015/10/21/chartex" xmlns:cx3="http://schemas.microsoft.com/office/drawing/2016/5/9/chartex" xmlns:cx4="http://schemas.microsoft.com/office/drawing/2016/5/10/chartex" xmlns:cx5="http://schemas.microsoft.com/office/drawing/2016/5/11/chartex" xmlns:cx6="http://schemas.microsoft.com/office/drawing/2016/5/12/chartex" xmlns:cx7="http://schemas.microsoft.com/office/drawing/2016/5/13/chartex" xmlns:cx8="http://schemas.microsoft.com/office/drawing/2016/5/14/chartex" xmlns:mc="http://schemas.openxmlformats.org/markup-compatibility/2006" xmlns:aink="http://schemas.microsoft.com/office/drawing/2016/ink" xmlns:am3d="http://schemas.microsoft.com/office/drawing/2017/model3d" xmlns:o="urn:schemas-microsoft-com:office:office" xmlns:r="http://schemas.openxmlformats.org/officeDocument/2006/relationships" xmlns:m="http://schemas.openxmlformats.org/officeDocument/2006/math" xmlns:v="urn:schemas-microsoft-com:vml" xmlns:wp14="http://schemas.microsoft.com/office/word/2010/wordprocessingDrawing" xmlns:wp="http://schemas.openxmlformats.org/drawingml/2006/wordprocessingDrawing" xmlns:w10="urn:schemas-microsoft-com:office:word" xmlns:w="http://schemas.openxmlformats.org/wordprocessingml/2006/main" xmlns:w14="http://schemas.microsoft.com/office/word/2010/wordml" xmlns:w15="http://schemas.microsoft.com/office/word/2012/wordml" xmlns:w16cid="http://schemas.microsoft.com/office/word/2016/wordml/cid" xmlns:w16se="http://schemas.microsoft.com/office/word/2015/wordml/symex" xmlns:wpg="http://schemas.microsoft.com/office/word/2010/wordprocessingGroup" xmlns:wpi="http://schemas.microsoft.com/office/word/2010/wordprocessingInk" xmlns:wne="http://schemas.microsoft.com/office/word/2006/wordml" xmlns:wps="http://schemas.microsoft.com/office/word/2010/wordprocessingShape" mc:Ignorable="w14 w15 w16se w16cid wp14">
+<w:document xmlns:wpc="http://schemas.microsoft.com/office/word/2010/wordprocessingCanvas" xmlns:mc="http://schemas.openxmlformats.org/markup-compatibility/2006" xmlns:o="urn:schemas-microsoft-com:office:office" xmlns:r="http://schemas.openxmlformats.org/officeDocument/2006/relationships" xmlns:m="http://schemas.openxmlformats.org/officeDocument/2006/math" xmlns:v="urn:schemas-microsoft-com:vml" xmlns:wp14="http://schemas.microsoft.com/office/word/2010/wordprocessingDrawing" xmlns:wp="http://schemas.openxmlformats.org/drawingml/2006/wordprocessingDrawing" xmlns:w10="urn:schemas-microsoft-com:office:word" xmlns:w="http://schemas.openxmlformats.org/wordprocessingml/2006/main" xmlns:w14="http://schemas.microsoft.com/office/word/2010/wordml" xmlns:w15="http://schemas.microsoft.com/office/word/2012/wordml" xmlns:wpg="http://schemas.microsoft.com/office/word/2010/wordprocessingGroup" xmlns:wpi="http://schemas.microsoft.com/office/word/2010/wordprocessingInk" xmlns:wne="http://schemas.microsoft.com/office/word/2006/wordml" xmlns:wps="http://schemas.microsoft.com/office/word/2010/wordprocessingShape" mc:Ignorable="w14 w15 wp14">
   <w:body>
     <w:p>
       <w:pPr>
@@ -388,13 +388,15 @@
         <w:rPr>
           <w:sz w:val="24"/>
           <w:szCs w:val="24"/>
-        </w:rPr>
-      </w:pPr>
-      <w:r>
-        <w:rPr>
-          <w:b/>
-          <w:sz w:val="24"/>
-          <w:szCs w:val="24"/>
+          <w:highlight w:val="yellow"/>
+        </w:rPr>
+      </w:pPr>
+      <w:r>
+        <w:rPr>
+          <w:b/>
+          <w:sz w:val="24"/>
+          <w:szCs w:val="24"/>
+          <w:highlight w:val="yellow"/>
         </w:rPr>
         <w:t xml:space="preserve">Overall </w:t>
       </w:r>
@@ -403,6 +405,7 @@
           <w:b/>
           <w:sz w:val="24"/>
           <w:szCs w:val="24"/>
+          <w:highlight w:val="yellow"/>
         </w:rPr>
         <w:t>Instructions</w:t>
       </w:r>
@@ -410,6 +413,7 @@
         <w:rPr>
           <w:sz w:val="24"/>
           <w:szCs w:val="24"/>
+          <w:highlight w:val="yellow"/>
         </w:rPr>
         <w:t>: Be sure to read the following general instructions carefully:</w:t>
       </w:r>
@@ -420,12 +424,14 @@
         <w:rPr>
           <w:sz w:val="24"/>
           <w:szCs w:val="24"/>
-        </w:rPr>
-      </w:pPr>
-      <w:r>
-        <w:rPr>
-          <w:sz w:val="24"/>
-          <w:szCs w:val="24"/>
+          <w:highlight w:val="yellow"/>
+        </w:rPr>
+      </w:pPr>
+      <w:r>
+        <w:rPr>
+          <w:sz w:val="24"/>
+          <w:szCs w:val="24"/>
+          <w:highlight w:val="yellow"/>
         </w:rPr>
         <w:t>This lab should be completed individually by all the students.</w:t>
       </w:r>
@@ -433,6 +439,7 @@
         <w:rPr>
           <w:sz w:val="24"/>
           <w:szCs w:val="24"/>
+          <w:highlight w:val="yellow"/>
         </w:rPr>
         <w:t xml:space="preserve"> </w:t>
       </w:r>
@@ -440,6 +447,7 @@
         <w:rPr>
           <w:sz w:val="24"/>
           <w:szCs w:val="24"/>
+          <w:highlight w:val="yellow"/>
         </w:rPr>
         <w:t>You will have to</w:t>
       </w:r>
@@ -447,6 +455,7 @@
         <w:rPr>
           <w:sz w:val="24"/>
           <w:szCs w:val="24"/>
+          <w:highlight w:val="yellow"/>
         </w:rPr>
         <w:t xml:space="preserve"> </w:t>
       </w:r>
@@ -454,6 +463,7 @@
         <w:rPr>
           <w:sz w:val="24"/>
           <w:szCs w:val="24"/>
+          <w:highlight w:val="yellow"/>
         </w:rPr>
         <w:t>demonstrate your solution in a sche</w:t>
       </w:r>
@@ -461,6 +471,7 @@
         <w:rPr>
           <w:sz w:val="24"/>
           <w:szCs w:val="24"/>
+          <w:highlight w:val="yellow"/>
         </w:rPr>
         <w:t>duled lab session and submit</w:t>
       </w:r>
@@ -468,6 +479,7 @@
         <w:rPr>
           <w:sz w:val="24"/>
           <w:szCs w:val="24"/>
+          <w:highlight w:val="yellow"/>
         </w:rPr>
         <w:t xml:space="preserve"> the </w:t>
       </w:r>
@@ -475,6 +487,7 @@
         <w:rPr>
           <w:sz w:val="24"/>
           <w:szCs w:val="24"/>
+          <w:highlight w:val="yellow"/>
         </w:rPr>
         <w:t>project</w:t>
       </w:r>
@@ -482,6 +495,7 @@
         <w:rPr>
           <w:sz w:val="24"/>
           <w:szCs w:val="24"/>
+          <w:highlight w:val="yellow"/>
         </w:rPr>
         <w:t xml:space="preserve"> </w:t>
       </w:r>
@@ -490,6 +504,7 @@
           <w:b/>
           <w:sz w:val="24"/>
           <w:szCs w:val="24"/>
+          <w:highlight w:val="yellow"/>
         </w:rPr>
         <w:t xml:space="preserve">through </w:t>
       </w:r>
@@ -499,6 +514,7 @@
           <w:b/>
           <w:sz w:val="24"/>
           <w:szCs w:val="24"/>
+          <w:highlight w:val="yellow"/>
         </w:rPr>
         <w:t>dropbox</w:t>
       </w:r>
@@ -508,6 +524,7 @@
           <w:b/>
           <w:sz w:val="24"/>
           <w:szCs w:val="24"/>
+          <w:highlight w:val="yellow"/>
         </w:rPr>
         <w:t xml:space="preserve"> link</w:t>
       </w:r>
@@ -516,6 +533,7 @@
           <w:b/>
           <w:sz w:val="24"/>
           <w:szCs w:val="24"/>
+          <w:highlight w:val="yellow"/>
         </w:rPr>
         <w:t xml:space="preserve"> on </w:t>
       </w:r>
@@ -525,6 +543,7 @@
           <w:b/>
           <w:sz w:val="24"/>
           <w:szCs w:val="24"/>
+          <w:highlight w:val="yellow"/>
         </w:rPr>
         <w:t>eCentennial</w:t>
       </w:r>
@@ -533,6 +552,7 @@
         <w:rPr>
           <w:sz w:val="24"/>
           <w:szCs w:val="24"/>
+          <w:highlight w:val="yellow"/>
         </w:rPr>
         <w:t>.</w:t>
       </w:r>
@@ -543,6 +563,7 @@
         <w:rPr>
           <w:sz w:val="24"/>
           <w:szCs w:val="24"/>
+          <w:highlight w:val="yellow"/>
         </w:rPr>
       </w:pPr>
     </w:p>
@@ -552,36 +573,133 @@
         <w:rPr>
           <w:sz w:val="24"/>
           <w:szCs w:val="24"/>
-        </w:rPr>
-      </w:pPr>
-      <w:r>
-        <w:rPr>
-          <w:sz w:val="24"/>
-          <w:szCs w:val="24"/>
-        </w:rPr>
-        <w:t>You must</w:t>
-      </w:r>
-      <w:r>
-        <w:rPr>
-          <w:sz w:val="24"/>
-          <w:szCs w:val="24"/>
+          <w:highlight w:val="yellow"/>
+        </w:rPr>
+      </w:pPr>
+      <w:r>
+        <w:rPr>
+          <w:sz w:val="24"/>
+          <w:szCs w:val="24"/>
+          <w:highlight w:val="yellow"/>
+        </w:rPr>
+        <w:t xml:space="preserve">You must </w:t>
+      </w:r>
+      <w:r>
+        <w:rPr>
+          <w:sz w:val="24"/>
+          <w:szCs w:val="24"/>
+          <w:highlight w:val="yellow"/>
+        </w:rPr>
+        <w:t xml:space="preserve">name your Eclipse project </w:t>
+      </w:r>
+      <w:r>
+        <w:rPr>
+          <w:sz w:val="24"/>
+          <w:szCs w:val="24"/>
+          <w:highlight w:val="yellow"/>
+        </w:rPr>
+        <w:t>according to the following rule:</w:t>
+      </w:r>
+    </w:p>
+    <w:p>
+      <w:pPr>
+        <w:ind w:left="720"/>
+        <w:rPr>
+          <w:sz w:val="24"/>
+          <w:szCs w:val="24"/>
+          <w:highlight w:val="yellow"/>
+        </w:rPr>
+      </w:pPr>
+    </w:p>
+    <w:p>
+      <w:pPr>
+        <w:ind w:left="720"/>
+        <w:rPr>
+          <w:sz w:val="24"/>
+          <w:szCs w:val="24"/>
+          <w:highlight w:val="yellow"/>
+        </w:rPr>
+      </w:pPr>
+      <w:r>
+        <w:rPr>
+          <w:b/>
+          <w:sz w:val="24"/>
+          <w:szCs w:val="24"/>
+          <w:highlight w:val="yellow"/>
+        </w:rPr>
+        <w:t>Y</w:t>
+      </w:r>
+      <w:r>
+        <w:rPr>
+          <w:b/>
+          <w:sz w:val="24"/>
+          <w:szCs w:val="24"/>
+          <w:highlight w:val="yellow"/>
+        </w:rPr>
+        <w:t>our</w:t>
+      </w:r>
+      <w:r>
+        <w:rPr>
+          <w:b/>
+          <w:sz w:val="24"/>
+          <w:szCs w:val="24"/>
+          <w:highlight w:val="yellow"/>
+        </w:rPr>
+        <w:t>FullN</w:t>
+      </w:r>
+      <w:r>
+        <w:rPr>
+          <w:b/>
+          <w:sz w:val="24"/>
+          <w:szCs w:val="24"/>
+          <w:highlight w:val="yellow"/>
+        </w:rPr>
+        <w:t>ame_COMP228</w:t>
+      </w:r>
+      <w:r>
+        <w:rPr>
+          <w:b/>
+          <w:sz w:val="24"/>
+          <w:szCs w:val="24"/>
+          <w:highlight w:val="yellow"/>
+        </w:rPr>
+        <w:t>_sectionNumber</w:t>
+      </w:r>
+      <w:r>
+        <w:rPr>
+          <w:b/>
+          <w:sz w:val="24"/>
+          <w:szCs w:val="24"/>
+          <w:highlight w:val="yellow"/>
+        </w:rPr>
+        <w:t>_</w:t>
+      </w:r>
+      <w:r>
+        <w:rPr>
+          <w:b/>
+          <w:sz w:val="24"/>
+          <w:szCs w:val="24"/>
+          <w:highlight w:val="yellow"/>
+        </w:rPr>
+        <w:t>LabN</w:t>
+      </w:r>
+      <w:r>
+        <w:rPr>
+          <w:b/>
+          <w:sz w:val="24"/>
+          <w:szCs w:val="24"/>
+          <w:highlight w:val="yellow"/>
+        </w:rPr>
+        <w:t>umber</w:t>
+      </w:r>
+      <w:r>
+        <w:rPr>
+          <w:sz w:val="24"/>
+          <w:szCs w:val="24"/>
+          <w:highlight w:val="yellow"/>
         </w:rPr>
         <w:t xml:space="preserve"> </w:t>
       </w:r>
-      <w:r>
-        <w:rPr>
-          <w:sz w:val="24"/>
-          <w:szCs w:val="24"/>
-        </w:rPr>
-        <w:t xml:space="preserve">name your Eclipse project </w:t>
-      </w:r>
-      <w:r>
-        <w:rPr>
-          <w:sz w:val="24"/>
-          <w:szCs w:val="24"/>
-        </w:rPr>
-        <w:t>according to the following rule:</w:t>
-      </w:r>
     </w:p>
     <w:p>
       <w:pPr>
@@ -589,8 +707,62 @@
         <w:rPr>
           <w:sz w:val="24"/>
           <w:szCs w:val="24"/>
-        </w:rPr>
-      </w:pPr>
+          <w:highlight w:val="yellow"/>
+        </w:rPr>
+      </w:pPr>
+      <w:r>
+        <w:rPr>
+          <w:sz w:val="24"/>
+          <w:szCs w:val="24"/>
+          <w:highlight w:val="yellow"/>
+        </w:rPr>
+        <w:t xml:space="preserve">Example: </w:t>
+      </w:r>
+      <w:r>
+        <w:rPr>
+          <w:b/>
+          <w:sz w:val="24"/>
+          <w:szCs w:val="24"/>
+          <w:highlight w:val="yellow"/>
+        </w:rPr>
+        <w:t>JohS</w:t>
+      </w:r>
+      <w:r>
+        <w:rPr>
+          <w:b/>
+          <w:sz w:val="24"/>
+          <w:szCs w:val="24"/>
+          <w:highlight w:val="yellow"/>
+        </w:rPr>
+        <w:t>mith_COMP228</w:t>
+      </w:r>
+      <w:r>
+        <w:rPr>
+          <w:b/>
+          <w:sz w:val="24"/>
+          <w:szCs w:val="24"/>
+          <w:highlight w:val="yellow"/>
+        </w:rPr>
+        <w:t>_003</w:t>
+      </w:r>
+      <w:r>
+        <w:rPr>
+          <w:b/>
+          <w:sz w:val="24"/>
+          <w:szCs w:val="24"/>
+          <w:highlight w:val="yellow"/>
+        </w:rPr>
+        <w:t>_</w:t>
+      </w:r>
+      <w:r>
+        <w:rPr>
+          <w:b/>
+          <w:sz w:val="24"/>
+          <w:szCs w:val="24"/>
+          <w:highlight w:val="yellow"/>
+        </w:rPr>
+        <w:t>Lab1</w:t>
+      </w:r>
     </w:p>
     <w:p>
       <w:pPr>
@@ -598,6 +770,143 @@
         <w:rPr>
           <w:sz w:val="24"/>
           <w:szCs w:val="24"/>
+          <w:highlight w:val="yellow"/>
+        </w:rPr>
+      </w:pPr>
+    </w:p>
+    <w:p>
+      <w:pPr>
+        <w:ind w:left="720"/>
+        <w:rPr>
+          <w:sz w:val="24"/>
+          <w:szCs w:val="24"/>
+        </w:rPr>
+      </w:pPr>
+      <w:r>
+        <w:rPr>
+          <w:sz w:val="24"/>
+          <w:szCs w:val="24"/>
+          <w:highlight w:val="yellow"/>
+        </w:rPr>
+        <w:t xml:space="preserve">Each exercise should be placed in a separate package named </w:t>
+      </w:r>
+      <w:r>
+        <w:rPr>
+          <w:i/>
+          <w:sz w:val="24"/>
+          <w:szCs w:val="24"/>
+          <w:highlight w:val="yellow"/>
+        </w:rPr>
+        <w:t>exercise1</w:t>
+      </w:r>
+      <w:r>
+        <w:rPr>
+          <w:sz w:val="24"/>
+          <w:szCs w:val="24"/>
+          <w:highlight w:val="yellow"/>
+        </w:rPr>
+        <w:t xml:space="preserve">, </w:t>
+      </w:r>
+      <w:r>
+        <w:rPr>
+          <w:i/>
+          <w:sz w:val="24"/>
+          <w:szCs w:val="24"/>
+          <w:highlight w:val="yellow"/>
+        </w:rPr>
+        <w:t>exercise2</w:t>
+      </w:r>
+      <w:r>
+        <w:rPr>
+          <w:sz w:val="24"/>
+          <w:szCs w:val="24"/>
+          <w:highlight w:val="yellow"/>
+        </w:rPr>
+        <w:t>, etc</w:t>
+      </w:r>
+      <w:r>
+        <w:rPr>
+          <w:sz w:val="24"/>
+          <w:szCs w:val="24"/>
+          <w:highlight w:val="yellow"/>
+        </w:rPr>
+        <w:t>.</w:t>
+      </w:r>
+    </w:p>
+    <w:p>
+      <w:pPr>
+        <w:ind w:left="720"/>
+        <w:rPr>
+          <w:sz w:val="24"/>
+          <w:szCs w:val="24"/>
+        </w:rPr>
+      </w:pPr>
+    </w:p>
+    <w:p>
+      <w:pPr>
+        <w:ind w:left="720"/>
+        <w:rPr>
+          <w:sz w:val="24"/>
+          <w:szCs w:val="24"/>
+        </w:rPr>
+      </w:pPr>
+      <w:r>
+        <w:rPr>
+          <w:sz w:val="24"/>
+          <w:szCs w:val="24"/>
+        </w:rPr>
+        <w:t>S</w:t>
+      </w:r>
+      <w:r>
+        <w:rPr>
+          <w:sz w:val="24"/>
+          <w:szCs w:val="24"/>
+        </w:rPr>
+        <w:t xml:space="preserve">ubmit your </w:t>
+      </w:r>
+      <w:r>
+        <w:rPr>
+          <w:sz w:val="24"/>
+          <w:szCs w:val="24"/>
+        </w:rPr>
+        <w:t>assignment</w:t>
+      </w:r>
+      <w:r>
+        <w:rPr>
+          <w:sz w:val="24"/>
+          <w:szCs w:val="24"/>
+        </w:rPr>
+        <w:t xml:space="preserve"> in a </w:t>
+      </w:r>
+      <w:r>
+        <w:rPr>
+          <w:b/>
+          <w:sz w:val="24"/>
+          <w:szCs w:val="24"/>
+        </w:rPr>
+        <w:t>zip file</w:t>
+      </w:r>
+      <w:r>
+        <w:rPr>
+          <w:sz w:val="24"/>
+          <w:szCs w:val="24"/>
+        </w:rPr>
+        <w:t xml:space="preserve"> that </w:t>
+      </w:r>
+      <w:r>
+        <w:rPr>
+          <w:sz w:val="24"/>
+          <w:szCs w:val="24"/>
+        </w:rPr>
+        <w:t xml:space="preserve">is named according to the following rule: </w:t>
+      </w:r>
+    </w:p>
+    <w:p>
+      <w:pPr>
+        <w:ind w:left="720"/>
+        <w:rPr>
+          <w:sz w:val="24"/>
+          <w:szCs w:val="24"/>
         </w:rPr>
       </w:pPr>
       <w:r>
@@ -614,15 +923,7 @@
           <w:sz w:val="24"/>
           <w:szCs w:val="24"/>
         </w:rPr>
-        <w:t>our</w:t>
-      </w:r>
-      <w:r>
-        <w:rPr>
-          <w:b/>
-          <w:sz w:val="24"/>
-          <w:szCs w:val="24"/>
-        </w:rPr>
-        <w:t>FullN</w:t>
+        <w:t>ourLastN</w:t>
       </w:r>
       <w:r>
         <w:rPr>
@@ -638,14 +939,6 @@
           <w:sz w:val="24"/>
           <w:szCs w:val="24"/>
         </w:rPr>
-        <w:t>_sectionNumber</w:t>
-      </w:r>
-      <w:r>
-        <w:rPr>
-          <w:b/>
-          <w:sz w:val="24"/>
-          <w:szCs w:val="24"/>
-        </w:rPr>
         <w:t>_</w:t>
       </w:r>
       <w:r>
@@ -654,6 +947,22 @@
           <w:sz w:val="24"/>
           <w:szCs w:val="24"/>
         </w:rPr>
+        <w:t>sectionNumber</w:t>
+      </w:r>
+      <w:r>
+        <w:rPr>
+          <w:b/>
+          <w:sz w:val="24"/>
+          <w:szCs w:val="24"/>
+        </w:rPr>
+        <w:t>_</w:t>
+      </w:r>
+      <w:r>
+        <w:rPr>
+          <w:b/>
+          <w:sz w:val="24"/>
+          <w:szCs w:val="24"/>
+        </w:rPr>
         <w:t>LabN</w:t>
       </w:r>
       <w:r>
@@ -666,16 +975,18 @@
       </w:r>
       <w:r>
         <w:rPr>
-          <w:sz w:val="24"/>
-          <w:szCs w:val="24"/>
-        </w:rPr>
-        <w:t xml:space="preserve"> </w:t>
+          <w:b/>
+          <w:sz w:val="24"/>
+          <w:szCs w:val="24"/>
+        </w:rPr>
+        <w:t>.zip</w:t>
       </w:r>
     </w:p>
     <w:p>
       <w:pPr>
         <w:ind w:left="720"/>
         <w:rPr>
+          <w:b/>
           <w:sz w:val="24"/>
           <w:szCs w:val="24"/>
         </w:rPr>
@@ -693,15 +1004,7 @@
           <w:sz w:val="24"/>
           <w:szCs w:val="24"/>
         </w:rPr>
-        <w:t>JohS</w:t>
-      </w:r>
-      <w:r>
-        <w:rPr>
-          <w:b/>
-          <w:sz w:val="24"/>
-          <w:szCs w:val="24"/>
-        </w:rPr>
-        <w:t>mith</w:t>
+        <w:t>JohSmith</w:t>
       </w:r>
       <w:r>
         <w:rPr>
@@ -735,11 +1038,20 @@
         </w:rPr>
         <w:t>Lab1</w:t>
       </w:r>
+      <w:r>
+        <w:rPr>
+          <w:b/>
+          <w:sz w:val="24"/>
+          <w:szCs w:val="24"/>
+        </w:rPr>
+        <w:t>.zip</w:t>
+      </w:r>
     </w:p>
     <w:p>
       <w:pPr>
         <w:ind w:left="720"/>
         <w:rPr>
+          <w:b/>
           <w:sz w:val="24"/>
           <w:szCs w:val="24"/>
         </w:rPr>
@@ -751,51 +1063,209 @@
         <w:rPr>
           <w:sz w:val="24"/>
           <w:szCs w:val="24"/>
-        </w:rPr>
-      </w:pPr>
-      <w:r>
-        <w:rPr>
-          <w:sz w:val="24"/>
-          <w:szCs w:val="24"/>
-        </w:rPr>
-        <w:t xml:space="preserve">Each exercise should be placed in a separate package named </w:t>
+          <w:highlight w:val="yellow"/>
+        </w:rPr>
+      </w:pPr>
+      <w:r>
+        <w:rPr>
+          <w:sz w:val="24"/>
+          <w:szCs w:val="24"/>
+          <w:highlight w:val="yellow"/>
+        </w:rPr>
+        <w:t xml:space="preserve">Take screenshots of your app. Save them in the word </w:t>
+      </w:r>
+      <w:r>
+        <w:rPr>
+          <w:sz w:val="24"/>
+          <w:szCs w:val="24"/>
+          <w:highlight w:val="yellow"/>
+        </w:rPr>
+        <w:t>document. The name of the file must be:</w:t>
+      </w:r>
+    </w:p>
+    <w:p>
+      <w:pPr>
+        <w:ind w:left="720"/>
+        <w:rPr>
+          <w:sz w:val="24"/>
+          <w:szCs w:val="24"/>
+          <w:highlight w:val="yellow"/>
+        </w:rPr>
+      </w:pPr>
+      <w:r>
+        <w:rPr>
+          <w:b/>
+          <w:sz w:val="24"/>
+          <w:szCs w:val="24"/>
+          <w:highlight w:val="yellow"/>
+        </w:rPr>
+        <w:t>YourFullName_COMP228_sectionNumber_LabNumber</w:t>
+      </w:r>
+      <w:r>
+        <w:rPr>
+          <w:sz w:val="24"/>
+          <w:szCs w:val="24"/>
+          <w:highlight w:val="yellow"/>
+        </w:rPr>
+        <w:t>.doc</w:t>
+      </w:r>
+    </w:p>
+    <w:p>
+      <w:pPr>
+        <w:ind w:left="720"/>
+        <w:rPr>
+          <w:sz w:val="24"/>
+          <w:szCs w:val="24"/>
+        </w:rPr>
+      </w:pPr>
+      <w:r>
+        <w:rPr>
+          <w:sz w:val="24"/>
+          <w:szCs w:val="24"/>
+          <w:highlight w:val="yellow"/>
+        </w:rPr>
+        <w:t xml:space="preserve">Example: </w:t>
+      </w:r>
+      <w:r>
+        <w:rPr>
+          <w:b/>
+          <w:sz w:val="24"/>
+          <w:szCs w:val="24"/>
+          <w:highlight w:val="yellow"/>
+        </w:rPr>
+        <w:t>JohSmith_COMP228</w:t>
+      </w:r>
+      <w:r>
+        <w:rPr>
+          <w:b/>
+          <w:sz w:val="24"/>
+          <w:szCs w:val="24"/>
+          <w:highlight w:val="yellow"/>
+        </w:rPr>
+        <w:t>_003</w:t>
+      </w:r>
+      <w:r>
+        <w:rPr>
+          <w:b/>
+          <w:sz w:val="24"/>
+          <w:szCs w:val="24"/>
+          <w:highlight w:val="yellow"/>
+        </w:rPr>
+        <w:t>_Lab1.doc</w:t>
+      </w:r>
+    </w:p>
+    <w:p>
+      <w:pPr>
+        <w:ind w:left="720"/>
+        <w:rPr>
+          <w:b/>
+          <w:sz w:val="24"/>
+          <w:szCs w:val="24"/>
+        </w:rPr>
+      </w:pPr>
+    </w:p>
+    <w:p>
+      <w:pPr>
+        <w:ind w:left="720"/>
+        <w:rPr>
+          <w:sz w:val="24"/>
+          <w:szCs w:val="24"/>
+        </w:rPr>
+      </w:pPr>
+    </w:p>
+    <w:p>
+      <w:pPr>
+        <w:rPr>
+          <w:sz w:val="24"/>
+          <w:szCs w:val="24"/>
+        </w:rPr>
+      </w:pPr>
+    </w:p>
+    <w:p>
+      <w:pPr>
+        <w:rPr>
+          <w:b/>
+          <w:sz w:val="24"/>
+          <w:szCs w:val="24"/>
+        </w:rPr>
+      </w:pPr>
+      <w:r>
+        <w:rPr>
+          <w:b/>
+          <w:sz w:val="24"/>
+          <w:szCs w:val="24"/>
+        </w:rPr>
+        <w:t>1 point</w:t>
+      </w:r>
+    </w:p>
+    <w:p>
+      <w:pPr>
+        <w:ind w:left="720"/>
+        <w:rPr>
+          <w:sz w:val="24"/>
+          <w:szCs w:val="24"/>
+          <w:highlight w:val="yellow"/>
+        </w:rPr>
+      </w:pPr>
+      <w:r>
+        <w:rPr>
+          <w:sz w:val="24"/>
+          <w:szCs w:val="24"/>
+          <w:highlight w:val="yellow"/>
+        </w:rPr>
+        <w:t>Apply the naming conventions for variables, methods, classes, and packages:</w:t>
+      </w:r>
+    </w:p>
+    <w:p>
+      <w:pPr>
+        <w:ind w:left="720"/>
+        <w:rPr>
+          <w:sz w:val="24"/>
+          <w:szCs w:val="24"/>
+          <w:highlight w:val="yellow"/>
+        </w:rPr>
+      </w:pPr>
+      <w:r>
+        <w:rPr>
+          <w:sz w:val="24"/>
+          <w:szCs w:val="24"/>
+          <w:highlight w:val="yellow"/>
+        </w:rPr>
+        <w:t xml:space="preserve">- </w:t>
       </w:r>
       <w:r>
         <w:rPr>
           <w:i/>
           <w:sz w:val="24"/>
           <w:szCs w:val="24"/>
-        </w:rPr>
-        <w:t>exercise1</w:t>
-      </w:r>
-      <w:r>
-        <w:rPr>
-          <w:sz w:val="24"/>
-          <w:szCs w:val="24"/>
-        </w:rPr>
-        <w:t xml:space="preserve">, </w:t>
+          <w:highlight w:val="yellow"/>
+        </w:rPr>
+        <w:t>variable names</w:t>
+      </w:r>
+      <w:r>
+        <w:rPr>
+          <w:sz w:val="24"/>
+          <w:szCs w:val="24"/>
+          <w:highlight w:val="yellow"/>
+        </w:rPr>
+        <w:t xml:space="preserve"> start with a </w:t>
       </w:r>
       <w:r>
         <w:rPr>
           <w:i/>
           <w:sz w:val="24"/>
           <w:szCs w:val="24"/>
-        </w:rPr>
-        <w:t>exercise2</w:t>
-      </w:r>
-      <w:r>
-        <w:rPr>
-          <w:sz w:val="24"/>
-          <w:szCs w:val="24"/>
-        </w:rPr>
-        <w:t>, etc</w:t>
-      </w:r>
-      <w:r>
-        <w:rPr>
-          <w:sz w:val="24"/>
-          <w:szCs w:val="24"/>
-        </w:rPr>
-        <w:t>.</w:t>
+          <w:highlight w:val="yellow"/>
+        </w:rPr>
+        <w:t>lowercase</w:t>
+      </w:r>
+      <w:r>
+        <w:rPr>
+          <w:sz w:val="24"/>
+          <w:szCs w:val="24"/>
+          <w:highlight w:val="yellow"/>
+        </w:rPr>
+        <w:t xml:space="preserve"> character</w:t>
       </w:r>
     </w:p>
     <w:p>
@@ -804,8 +1274,51 @@
         <w:rPr>
           <w:sz w:val="24"/>
           <w:szCs w:val="24"/>
-        </w:rPr>
-      </w:pPr>
+          <w:highlight w:val="yellow"/>
+        </w:rPr>
+      </w:pPr>
+      <w:r>
+        <w:rPr>
+          <w:sz w:val="24"/>
+          <w:szCs w:val="24"/>
+          <w:highlight w:val="yellow"/>
+        </w:rPr>
+        <w:t xml:space="preserve">- </w:t>
+      </w:r>
+      <w:r>
+        <w:rPr>
+          <w:i/>
+          <w:sz w:val="24"/>
+          <w:szCs w:val="24"/>
+          <w:highlight w:val="yellow"/>
+        </w:rPr>
+        <w:t>classes</w:t>
+      </w:r>
+      <w:r>
+        <w:rPr>
+          <w:sz w:val="24"/>
+          <w:szCs w:val="24"/>
+          <w:highlight w:val="yellow"/>
+        </w:rPr>
+        <w:t xml:space="preserve"> start with an </w:t>
+      </w:r>
+      <w:r>
+        <w:rPr>
+          <w:i/>
+          <w:sz w:val="24"/>
+          <w:szCs w:val="24"/>
+          <w:highlight w:val="yellow"/>
+        </w:rPr>
+        <w:t>uppercase</w:t>
+      </w:r>
+      <w:r>
+        <w:rPr>
+          <w:sz w:val="24"/>
+          <w:szCs w:val="24"/>
+          <w:highlight w:val="yellow"/>
+        </w:rPr>
+        <w:t xml:space="preserve"> character</w:t>
+      </w:r>
     </w:p>
     <w:p>
       <w:pPr>
@@ -813,57 +1326,50 @@
         <w:rPr>
           <w:sz w:val="24"/>
           <w:szCs w:val="24"/>
-        </w:rPr>
-      </w:pPr>
-      <w:r>
-        <w:rPr>
-          <w:sz w:val="24"/>
-          <w:szCs w:val="24"/>
-        </w:rPr>
-        <w:t>S</w:t>
-      </w:r>
-      <w:r>
-        <w:rPr>
-          <w:sz w:val="24"/>
-          <w:szCs w:val="24"/>
-        </w:rPr>
-        <w:t xml:space="preserve">ubmit your </w:t>
-      </w:r>
-      <w:r>
-        <w:rPr>
-          <w:sz w:val="24"/>
-          <w:szCs w:val="24"/>
-        </w:rPr>
-        <w:t>assignment</w:t>
-      </w:r>
-      <w:r>
-        <w:rPr>
-          <w:sz w:val="24"/>
-          <w:szCs w:val="24"/>
-        </w:rPr>
-        <w:t xml:space="preserve"> in a </w:t>
-      </w:r>
-      <w:r>
-        <w:rPr>
-          <w:b/>
-          <w:sz w:val="24"/>
-          <w:szCs w:val="24"/>
-        </w:rPr>
-        <w:t>zip file</w:t>
-      </w:r>
-      <w:r>
-        <w:rPr>
-          <w:sz w:val="24"/>
-          <w:szCs w:val="24"/>
-        </w:rPr>
-        <w:t xml:space="preserve"> that </w:t>
-      </w:r>
-      <w:r>
-        <w:rPr>
-          <w:sz w:val="24"/>
-          <w:szCs w:val="24"/>
-        </w:rPr>
-        <w:t xml:space="preserve">is named according to the following rule: </w:t>
+          <w:highlight w:val="yellow"/>
+        </w:rPr>
+      </w:pPr>
+      <w:r>
+        <w:rPr>
+          <w:sz w:val="24"/>
+          <w:szCs w:val="24"/>
+          <w:highlight w:val="yellow"/>
+        </w:rPr>
+        <w:t xml:space="preserve">- </w:t>
+      </w:r>
+      <w:r>
+        <w:rPr>
+          <w:b/>
+          <w:sz w:val="24"/>
+          <w:szCs w:val="24"/>
+          <w:highlight w:val="yellow"/>
+        </w:rPr>
+        <w:t>packages</w:t>
+      </w:r>
+      <w:r>
+        <w:rPr>
+          <w:sz w:val="24"/>
+          <w:szCs w:val="24"/>
+          <w:highlight w:val="yellow"/>
+        </w:rPr>
+        <w:t xml:space="preserve"> use only </w:t>
+      </w:r>
+      <w:r>
+        <w:rPr>
+          <w:i/>
+          <w:sz w:val="24"/>
+          <w:szCs w:val="24"/>
+          <w:highlight w:val="yellow"/>
+        </w:rPr>
+        <w:t>lowercase</w:t>
+      </w:r>
+      <w:r>
+        <w:rPr>
+          <w:sz w:val="24"/>
+          <w:szCs w:val="24"/>
+          <w:highlight w:val="yellow"/>
+        </w:rPr>
+        <w:t xml:space="preserve"> characters</w:t>
       </w:r>
     </w:p>
     <w:p>
@@ -876,375 +1382,9 @@
       </w:pPr>
       <w:r>
         <w:rPr>
-          <w:b/>
-          <w:sz w:val="24"/>
-          <w:szCs w:val="24"/>
-        </w:rPr>
-        <w:t>Y</w:t>
-      </w:r>
-      <w:r>
-        <w:rPr>
-          <w:b/>
-          <w:sz w:val="24"/>
-          <w:szCs w:val="24"/>
-        </w:rPr>
-        <w:t>ourLastN</w:t>
-      </w:r>
-      <w:r>
-        <w:rPr>
-          <w:b/>
-          <w:sz w:val="24"/>
-          <w:szCs w:val="24"/>
-        </w:rPr>
-        <w:t>ame_COMP228</w:t>
-      </w:r>
-      <w:r>
-        <w:rPr>
-          <w:b/>
-          <w:sz w:val="24"/>
-          <w:szCs w:val="24"/>
-        </w:rPr>
-        <w:t>_</w:t>
-      </w:r>
-      <w:r>
-        <w:rPr>
-          <w:b/>
-          <w:sz w:val="24"/>
-          <w:szCs w:val="24"/>
-        </w:rPr>
-        <w:t>sectionNumber</w:t>
-      </w:r>
-      <w:r>
-        <w:rPr>
-          <w:b/>
-          <w:sz w:val="24"/>
-          <w:szCs w:val="24"/>
-        </w:rPr>
-        <w:t>_</w:t>
-      </w:r>
-      <w:r>
-        <w:rPr>
-          <w:b/>
-          <w:sz w:val="24"/>
-          <w:szCs w:val="24"/>
-        </w:rPr>
-        <w:t>LabN</w:t>
-      </w:r>
-      <w:r>
-        <w:rPr>
-          <w:b/>
-          <w:sz w:val="24"/>
-          <w:szCs w:val="24"/>
-        </w:rPr>
-        <w:t>umber</w:t>
-      </w:r>
-      <w:r>
-        <w:rPr>
-          <w:b/>
-          <w:sz w:val="24"/>
-          <w:szCs w:val="24"/>
-        </w:rPr>
-        <w:t>.zip</w:t>
-      </w:r>
-    </w:p>
-    <w:p>
-      <w:pPr>
-        <w:ind w:left="720"/>
-        <w:rPr>
-          <w:b/>
-          <w:sz w:val="24"/>
-          <w:szCs w:val="24"/>
-        </w:rPr>
-      </w:pPr>
-      <w:r>
-        <w:rPr>
-          <w:sz w:val="24"/>
-          <w:szCs w:val="24"/>
-        </w:rPr>
-        <w:t xml:space="preserve">Example: </w:t>
-      </w:r>
-      <w:r>
-        <w:rPr>
-          <w:b/>
-          <w:sz w:val="24"/>
-          <w:szCs w:val="24"/>
-        </w:rPr>
-        <w:t>JohSmith</w:t>
-      </w:r>
-      <w:r>
-        <w:rPr>
-          <w:b/>
-          <w:sz w:val="24"/>
-          <w:szCs w:val="24"/>
-        </w:rPr>
-        <w:t>_COMP228</w:t>
-      </w:r>
-      <w:r>
-        <w:rPr>
-          <w:b/>
-          <w:sz w:val="24"/>
-          <w:szCs w:val="24"/>
-        </w:rPr>
-        <w:t>_003</w:t>
-      </w:r>
-      <w:r>
-        <w:rPr>
-          <w:b/>
-          <w:sz w:val="24"/>
-          <w:szCs w:val="24"/>
-        </w:rPr>
-        <w:t>_</w:t>
-      </w:r>
-      <w:r>
-        <w:rPr>
-          <w:b/>
-          <w:sz w:val="24"/>
-          <w:szCs w:val="24"/>
-        </w:rPr>
-        <w:t>Lab1</w:t>
-      </w:r>
-      <w:r>
-        <w:rPr>
-          <w:b/>
-          <w:sz w:val="24"/>
-          <w:szCs w:val="24"/>
-        </w:rPr>
-        <w:t>.zip</w:t>
-      </w:r>
-    </w:p>
-    <w:p>
-      <w:pPr>
-        <w:ind w:left="720"/>
-        <w:rPr>
-          <w:b/>
-          <w:sz w:val="24"/>
-          <w:szCs w:val="24"/>
-        </w:rPr>
-      </w:pPr>
-    </w:p>
-    <w:p>
-      <w:pPr>
-        <w:ind w:left="720"/>
-        <w:rPr>
-          <w:sz w:val="24"/>
-          <w:szCs w:val="24"/>
-        </w:rPr>
-      </w:pPr>
-      <w:r>
-        <w:rPr>
-          <w:sz w:val="24"/>
-          <w:szCs w:val="24"/>
-        </w:rPr>
-        <w:t xml:space="preserve">Take screenshots of your app. Save them in the word </w:t>
-      </w:r>
-      <w:r>
-        <w:rPr>
-          <w:sz w:val="24"/>
-          <w:szCs w:val="24"/>
-        </w:rPr>
-        <w:t>document. The name of the file must be:</w:t>
-      </w:r>
-    </w:p>
-    <w:p>
-      <w:pPr>
-        <w:ind w:left="720"/>
-        <w:rPr>
-          <w:sz w:val="24"/>
-          <w:szCs w:val="24"/>
-        </w:rPr>
-      </w:pPr>
-      <w:r>
-        <w:rPr>
-          <w:b/>
-          <w:sz w:val="24"/>
-          <w:szCs w:val="24"/>
-        </w:rPr>
-        <w:t>Y</w:t>
-      </w:r>
-      <w:r>
-        <w:rPr>
-          <w:b/>
-          <w:sz w:val="24"/>
-          <w:szCs w:val="24"/>
-        </w:rPr>
-        <w:t>our</w:t>
-      </w:r>
-      <w:r>
-        <w:rPr>
-          <w:b/>
-          <w:sz w:val="24"/>
-          <w:szCs w:val="24"/>
-        </w:rPr>
-        <w:t>FullN</w:t>
-      </w:r>
-      <w:r>
-        <w:rPr>
-          <w:b/>
-          <w:sz w:val="24"/>
-          <w:szCs w:val="24"/>
-        </w:rPr>
-        <w:t>ame_COMP228</w:t>
-      </w:r>
-      <w:r>
-        <w:rPr>
-          <w:b/>
-          <w:sz w:val="24"/>
-          <w:szCs w:val="24"/>
-        </w:rPr>
-        <w:t>_sectionNumber_LabN</w:t>
-      </w:r>
-      <w:r>
-        <w:rPr>
-          <w:b/>
-          <w:sz w:val="24"/>
-          <w:szCs w:val="24"/>
-        </w:rPr>
-        <w:t>umber</w:t>
-      </w:r>
-      <w:r>
-        <w:rPr>
-          <w:sz w:val="24"/>
-          <w:szCs w:val="24"/>
-        </w:rPr>
-        <w:t>.doc</w:t>
-      </w:r>
-    </w:p>
-    <w:p>
-      <w:pPr>
-        <w:ind w:left="720"/>
-        <w:rPr>
-          <w:sz w:val="24"/>
-          <w:szCs w:val="24"/>
-        </w:rPr>
-      </w:pPr>
-      <w:r>
-        <w:rPr>
-          <w:sz w:val="24"/>
-          <w:szCs w:val="24"/>
-        </w:rPr>
-        <w:t xml:space="preserve">Example: </w:t>
-      </w:r>
-      <w:r>
-        <w:rPr>
-          <w:b/>
-          <w:sz w:val="24"/>
-          <w:szCs w:val="24"/>
-        </w:rPr>
-        <w:t>JohSmith</w:t>
-      </w:r>
-      <w:r>
-        <w:rPr>
-          <w:b/>
-          <w:sz w:val="24"/>
-          <w:szCs w:val="24"/>
-        </w:rPr>
-        <w:t>_COMP228</w:t>
-      </w:r>
-      <w:r>
-        <w:rPr>
-          <w:b/>
-          <w:sz w:val="24"/>
-          <w:szCs w:val="24"/>
-        </w:rPr>
-        <w:t>_003</w:t>
-      </w:r>
-      <w:r>
-        <w:rPr>
-          <w:b/>
-          <w:sz w:val="24"/>
-          <w:szCs w:val="24"/>
-        </w:rPr>
-        <w:t>_</w:t>
-      </w:r>
-      <w:r>
-        <w:rPr>
-          <w:b/>
-          <w:sz w:val="24"/>
-          <w:szCs w:val="24"/>
-        </w:rPr>
-        <w:t>Lab1</w:t>
-      </w:r>
-      <w:r>
-        <w:rPr>
-          <w:b/>
-          <w:sz w:val="24"/>
-          <w:szCs w:val="24"/>
-        </w:rPr>
-        <w:t>.doc</w:t>
-      </w:r>
-    </w:p>
-    <w:p>
-      <w:pPr>
-        <w:ind w:left="720"/>
-        <w:rPr>
-          <w:b/>
-          <w:sz w:val="24"/>
-          <w:szCs w:val="24"/>
-        </w:rPr>
-      </w:pPr>
-    </w:p>
-    <w:p>
-      <w:pPr>
-        <w:ind w:left="720"/>
-        <w:rPr>
-          <w:sz w:val="24"/>
-          <w:szCs w:val="24"/>
-        </w:rPr>
-      </w:pPr>
-    </w:p>
-    <w:p>
-      <w:pPr>
-        <w:rPr>
-          <w:sz w:val="24"/>
-          <w:szCs w:val="24"/>
-        </w:rPr>
-      </w:pPr>
-    </w:p>
-    <w:p>
-      <w:pPr>
-        <w:rPr>
-          <w:b/>
-          <w:sz w:val="24"/>
-          <w:szCs w:val="24"/>
-        </w:rPr>
-      </w:pPr>
-      <w:r>
-        <w:rPr>
-          <w:b/>
-          <w:sz w:val="24"/>
-          <w:szCs w:val="24"/>
-        </w:rPr>
-        <w:t>1 point</w:t>
-      </w:r>
-    </w:p>
-    <w:p>
-      <w:pPr>
-        <w:ind w:left="720"/>
-        <w:rPr>
-          <w:sz w:val="24"/>
-          <w:szCs w:val="24"/>
-        </w:rPr>
-      </w:pPr>
-      <w:r>
-        <w:rPr>
-          <w:sz w:val="24"/>
-          <w:szCs w:val="24"/>
-        </w:rPr>
-        <w:t>Apply the naming conventions for variables, methods, classes, and packages:</w:t>
-      </w:r>
-    </w:p>
-    <w:p>
-      <w:pPr>
-        <w:ind w:left="720"/>
-        <w:rPr>
-          <w:sz w:val="24"/>
-          <w:szCs w:val="24"/>
-        </w:rPr>
-      </w:pPr>
-      <w:r>
-        <w:rPr>
-          <w:sz w:val="24"/>
-          <w:szCs w:val="24"/>
+          <w:sz w:val="24"/>
+          <w:szCs w:val="24"/>
+          <w:highlight w:val="yellow"/>
         </w:rPr>
         <w:t xml:space="preserve">- </w:t>
       </w:r>
@@ -1253,13 +1393,15 @@
           <w:i/>
           <w:sz w:val="24"/>
           <w:szCs w:val="24"/>
-        </w:rPr>
-        <w:t>variable names</w:t>
-      </w:r>
-      <w:r>
-        <w:rPr>
-          <w:sz w:val="24"/>
-          <w:szCs w:val="24"/>
+          <w:highlight w:val="yellow"/>
+        </w:rPr>
+        <w:t>methods</w:t>
+      </w:r>
+      <w:r>
+        <w:rPr>
+          <w:sz w:val="24"/>
+          <w:szCs w:val="24"/>
+          <w:highlight w:val="yellow"/>
         </w:rPr>
         <w:t xml:space="preserve"> start with a </w:t>
       </w:r>
@@ -1268,6 +1410,7 @@
           <w:i/>
           <w:sz w:val="24"/>
           <w:szCs w:val="24"/>
+          <w:highlight w:val="yellow"/>
         </w:rPr>
         <w:t>lowercase</w:t>
       </w:r>
@@ -1275,150 +1418,13 @@
         <w:rPr>
           <w:sz w:val="24"/>
           <w:szCs w:val="24"/>
+          <w:highlight w:val="yellow"/>
         </w:rPr>
         <w:t xml:space="preserve"> character</w:t>
       </w:r>
     </w:p>
     <w:p>
       <w:pPr>
-        <w:ind w:left="720"/>
-        <w:rPr>
-          <w:sz w:val="24"/>
-          <w:szCs w:val="24"/>
-        </w:rPr>
-      </w:pPr>
-      <w:r>
-        <w:rPr>
-          <w:sz w:val="24"/>
-          <w:szCs w:val="24"/>
-        </w:rPr>
-        <w:t xml:space="preserve">- </w:t>
-      </w:r>
-      <w:r>
-        <w:rPr>
-          <w:i/>
-          <w:sz w:val="24"/>
-          <w:szCs w:val="24"/>
-        </w:rPr>
-        <w:t>classes</w:t>
-      </w:r>
-      <w:r>
-        <w:rPr>
-          <w:sz w:val="24"/>
-          <w:szCs w:val="24"/>
-        </w:rPr>
-        <w:t xml:space="preserve"> start with an </w:t>
-      </w:r>
-      <w:r>
-        <w:rPr>
-          <w:i/>
-          <w:sz w:val="24"/>
-          <w:szCs w:val="24"/>
-        </w:rPr>
-        <w:t>uppercase</w:t>
-      </w:r>
-      <w:r>
-        <w:rPr>
-          <w:sz w:val="24"/>
-          <w:szCs w:val="24"/>
-        </w:rPr>
-        <w:t xml:space="preserve"> character</w:t>
-      </w:r>
-    </w:p>
-    <w:p>
-      <w:pPr>
-        <w:ind w:left="720"/>
-        <w:rPr>
-          <w:sz w:val="24"/>
-          <w:szCs w:val="24"/>
-        </w:rPr>
-      </w:pPr>
-      <w:r>
-        <w:rPr>
-          <w:sz w:val="24"/>
-          <w:szCs w:val="24"/>
-        </w:rPr>
-        <w:t xml:space="preserve">- </w:t>
-      </w:r>
-      <w:r>
-        <w:rPr>
-          <w:b/>
-          <w:sz w:val="24"/>
-          <w:szCs w:val="24"/>
-        </w:rPr>
-        <w:t>packages</w:t>
-      </w:r>
-      <w:r>
-        <w:rPr>
-          <w:sz w:val="24"/>
-          <w:szCs w:val="24"/>
-        </w:rPr>
-        <w:t xml:space="preserve"> use only </w:t>
-      </w:r>
-      <w:r>
-        <w:rPr>
-          <w:i/>
-          <w:sz w:val="24"/>
-          <w:szCs w:val="24"/>
-        </w:rPr>
-        <w:t>lowercase</w:t>
-      </w:r>
-      <w:r>
-        <w:rPr>
-          <w:sz w:val="24"/>
-          <w:szCs w:val="24"/>
-        </w:rPr>
-        <w:t xml:space="preserve"> characters</w:t>
-      </w:r>
-    </w:p>
-    <w:p>
-      <w:pPr>
-        <w:ind w:left="720"/>
-        <w:rPr>
-          <w:sz w:val="24"/>
-          <w:szCs w:val="24"/>
-        </w:rPr>
-      </w:pPr>
-      <w:r>
-        <w:rPr>
-          <w:sz w:val="24"/>
-          <w:szCs w:val="24"/>
-        </w:rPr>
-        <w:t xml:space="preserve">- </w:t>
-      </w:r>
-      <w:r>
-        <w:rPr>
-          <w:i/>
-          <w:sz w:val="24"/>
-          <w:szCs w:val="24"/>
-        </w:rPr>
-        <w:t>methods</w:t>
-      </w:r>
-      <w:r>
-        <w:rPr>
-          <w:sz w:val="24"/>
-          <w:szCs w:val="24"/>
-        </w:rPr>
-        <w:t xml:space="preserve"> start with a </w:t>
-      </w:r>
-      <w:r>
-        <w:rPr>
-          <w:i/>
-          <w:sz w:val="24"/>
-          <w:szCs w:val="24"/>
-        </w:rPr>
-        <w:t>lowercase</w:t>
-      </w:r>
-      <w:r>
-        <w:rPr>
-          <w:sz w:val="24"/>
-          <w:szCs w:val="24"/>
-        </w:rPr>
-        <w:t xml:space="preserve"> character</w:t>
-      </w:r>
-    </w:p>
-    <w:p>
-      <w:pPr>
         <w:rPr>
           <w:sz w:val="24"/>
           <w:szCs w:val="24"/>
@@ -1453,7 +1459,7 @@
     </w:p>
     <w:p>
       <w:pPr>
-        <w:pStyle w:val="BodyText"/>
+        <w:pStyle w:val="Corpodetexto"/>
         <w:rPr>
           <w:b/>
           <w:szCs w:val="24"/>
@@ -1579,7 +1585,7 @@
     </w:p>
     <w:p>
       <w:pPr>
-        <w:pStyle w:val="ListParagraph"/>
+        <w:pStyle w:val="PargrafodaLista"/>
         <w:numPr>
           <w:ilvl w:val="0"/>
           <w:numId w:val="7"/>
@@ -1587,12 +1593,14 @@
         <w:rPr>
           <w:sz w:val="24"/>
           <w:szCs w:val="24"/>
-        </w:rPr>
-      </w:pPr>
-      <w:r>
-        <w:rPr>
-          <w:sz w:val="24"/>
-          <w:szCs w:val="24"/>
+          <w:highlight w:val="yellow"/>
+        </w:rPr>
+      </w:pPr>
+      <w:r>
+        <w:rPr>
+          <w:sz w:val="24"/>
+          <w:szCs w:val="24"/>
+          <w:highlight w:val="yellow"/>
         </w:rPr>
         <w:t xml:space="preserve">Create a </w:t>
       </w:r>
@@ -1600,6 +1608,7 @@
         <w:rPr>
           <w:sz w:val="24"/>
           <w:szCs w:val="24"/>
+          <w:highlight w:val="yellow"/>
         </w:rPr>
         <w:t xml:space="preserve">public </w:t>
       </w:r>
@@ -1607,6 +1616,7 @@
         <w:rPr>
           <w:sz w:val="24"/>
           <w:szCs w:val="24"/>
+          <w:highlight w:val="yellow"/>
         </w:rPr>
         <w:t xml:space="preserve">class named </w:t>
       </w:r>
@@ -1615,6 +1625,7 @@
           <w:i/>
           <w:sz w:val="24"/>
           <w:szCs w:val="24"/>
+          <w:highlight w:val="yellow"/>
         </w:rPr>
         <w:t>Dish</w:t>
       </w:r>
@@ -1622,13 +1633,14 @@
         <w:rPr>
           <w:sz w:val="24"/>
           <w:szCs w:val="24"/>
+          <w:highlight w:val="yellow"/>
         </w:rPr>
         <w:t xml:space="preserve">. </w:t>
       </w:r>
     </w:p>
     <w:p>
       <w:pPr>
-        <w:pStyle w:val="ListParagraph"/>
+        <w:pStyle w:val="PargrafodaLista"/>
         <w:numPr>
           <w:ilvl w:val="0"/>
           <w:numId w:val="7"/>
@@ -1636,12 +1648,14 @@
         <w:rPr>
           <w:sz w:val="24"/>
           <w:szCs w:val="24"/>
-        </w:rPr>
-      </w:pPr>
-      <w:r>
-        <w:rPr>
-          <w:sz w:val="24"/>
-          <w:szCs w:val="24"/>
+          <w:highlight w:val="yellow"/>
+        </w:rPr>
+      </w:pPr>
+      <w:r>
+        <w:rPr>
+          <w:sz w:val="24"/>
+          <w:szCs w:val="24"/>
+          <w:highlight w:val="yellow"/>
         </w:rPr>
         <w:t xml:space="preserve">Create some </w:t>
       </w:r>
@@ -1649,6 +1663,7 @@
         <w:rPr>
           <w:sz w:val="24"/>
           <w:szCs w:val="24"/>
+          <w:highlight w:val="yellow"/>
         </w:rPr>
         <w:t>instance variables</w:t>
       </w:r>
@@ -1656,13 +1671,14 @@
         <w:rPr>
           <w:sz w:val="24"/>
           <w:szCs w:val="24"/>
+          <w:highlight w:val="yellow"/>
         </w:rPr>
         <w:t xml:space="preserve"> to hold the following information: </w:t>
       </w:r>
     </w:p>
     <w:p>
       <w:pPr>
-        <w:pStyle w:val="ListParagraph"/>
+        <w:pStyle w:val="PargrafodaLista"/>
         <w:numPr>
           <w:ilvl w:val="0"/>
           <w:numId w:val="6"/>
@@ -1672,6 +1688,7 @@
           <w:i/>
           <w:sz w:val="22"/>
           <w:szCs w:val="22"/>
+          <w:highlight w:val="yellow"/>
         </w:rPr>
       </w:pPr>
       <w:r>
@@ -1680,6 +1697,7 @@
           <w:i/>
           <w:sz w:val="22"/>
           <w:szCs w:val="22"/>
+          <w:highlight w:val="yellow"/>
           <w:lang w:val="en-CA"/>
         </w:rPr>
         <w:t xml:space="preserve">String </w:t>
@@ -1690,6 +1708,7 @@
           <w:i/>
           <w:sz w:val="22"/>
           <w:szCs w:val="22"/>
+          <w:highlight w:val="yellow"/>
           <w:lang w:val="en-CA"/>
         </w:rPr>
         <w:t>name</w:t>
@@ -1700,13 +1719,14 @@
           <w:i/>
           <w:sz w:val="22"/>
           <w:szCs w:val="22"/>
+          <w:highlight w:val="yellow"/>
         </w:rPr>
         <w:t xml:space="preserve">, </w:t>
       </w:r>
     </w:p>
     <w:p>
       <w:pPr>
-        <w:pStyle w:val="ListParagraph"/>
+        <w:pStyle w:val="PargrafodaLista"/>
         <w:numPr>
           <w:ilvl w:val="0"/>
           <w:numId w:val="6"/>
@@ -1716,6 +1736,7 @@
           <w:i/>
           <w:sz w:val="22"/>
           <w:szCs w:val="22"/>
+          <w:highlight w:val="yellow"/>
         </w:rPr>
       </w:pPr>
       <w:r>
@@ -1724,6 +1745,7 @@
           <w:i/>
           <w:sz w:val="22"/>
           <w:szCs w:val="22"/>
+          <w:highlight w:val="yellow"/>
           <w:lang w:val="en-CA"/>
         </w:rPr>
         <w:t xml:space="preserve">String </w:t>
@@ -1734,6 +1756,7 @@
           <w:i/>
           <w:sz w:val="22"/>
           <w:szCs w:val="22"/>
+          <w:highlight w:val="yellow"/>
           <w:lang w:val="en-CA"/>
         </w:rPr>
         <w:t>description</w:t>
@@ -1744,13 +1767,14 @@
           <w:i/>
           <w:sz w:val="22"/>
           <w:szCs w:val="22"/>
+          <w:highlight w:val="yellow"/>
         </w:rPr>
         <w:t>,</w:t>
       </w:r>
     </w:p>
     <w:p>
       <w:pPr>
-        <w:pStyle w:val="ListParagraph"/>
+        <w:pStyle w:val="PargrafodaLista"/>
         <w:numPr>
           <w:ilvl w:val="0"/>
           <w:numId w:val="6"/>
@@ -1760,6 +1784,7 @@
           <w:i/>
           <w:sz w:val="22"/>
           <w:szCs w:val="22"/>
+          <w:highlight w:val="yellow"/>
         </w:rPr>
       </w:pPr>
       <w:r>
@@ -1768,6 +1793,7 @@
           <w:i/>
           <w:sz w:val="22"/>
           <w:szCs w:val="22"/>
+          <w:highlight w:val="yellow"/>
           <w:lang w:val="en-CA"/>
         </w:rPr>
         <w:t xml:space="preserve">integer </w:t>
@@ -1778,6 +1804,7 @@
           <w:i/>
           <w:sz w:val="22"/>
           <w:szCs w:val="22"/>
+          <w:highlight w:val="yellow"/>
           <w:lang w:val="en-CA"/>
         </w:rPr>
         <w:t>servings</w:t>
@@ -1788,13 +1815,14 @@
           <w:i/>
           <w:sz w:val="22"/>
           <w:szCs w:val="22"/>
+          <w:highlight w:val="yellow"/>
         </w:rPr>
         <w:t>,</w:t>
       </w:r>
     </w:p>
     <w:p>
       <w:pPr>
-        <w:pStyle w:val="ListParagraph"/>
+        <w:pStyle w:val="PargrafodaLista"/>
         <w:numPr>
           <w:ilvl w:val="0"/>
           <w:numId w:val="6"/>
@@ -1818,7 +1846,7 @@
     </w:p>
     <w:p>
       <w:pPr>
-        <w:pStyle w:val="ListParagraph"/>
+        <w:pStyle w:val="PargrafodaLista"/>
         <w:numPr>
           <w:ilvl w:val="0"/>
           <w:numId w:val="7"/>
@@ -1826,12 +1854,14 @@
         <w:rPr>
           <w:sz w:val="24"/>
           <w:szCs w:val="24"/>
-        </w:rPr>
-      </w:pPr>
-      <w:r>
-        <w:rPr>
-          <w:sz w:val="24"/>
-          <w:szCs w:val="24"/>
+          <w:highlight w:val="yellow"/>
+        </w:rPr>
+      </w:pPr>
+      <w:r>
+        <w:rPr>
+          <w:sz w:val="24"/>
+          <w:szCs w:val="24"/>
+          <w:highlight w:val="yellow"/>
         </w:rPr>
         <w:t xml:space="preserve">Provide all </w:t>
       </w:r>
@@ -1840,6 +1870,7 @@
           <w:i/>
           <w:sz w:val="24"/>
           <w:szCs w:val="24"/>
+          <w:highlight w:val="yellow"/>
         </w:rPr>
         <w:t>getter</w:t>
       </w:r>
@@ -1847,6 +1878,7 @@
         <w:rPr>
           <w:sz w:val="24"/>
           <w:szCs w:val="24"/>
+          <w:highlight w:val="yellow"/>
         </w:rPr>
         <w:t xml:space="preserve"> and </w:t>
       </w:r>
@@ -1855,6 +1887,7 @@
           <w:i/>
           <w:sz w:val="24"/>
           <w:szCs w:val="24"/>
+          <w:highlight w:val="yellow"/>
         </w:rPr>
         <w:t>setter</w:t>
       </w:r>
@@ -1862,20 +1895,14 @@
         <w:rPr>
           <w:sz w:val="24"/>
           <w:szCs w:val="24"/>
-        </w:rPr>
-        <w:t xml:space="preserve"> methods</w:t>
-      </w:r>
-      <w:r>
-        <w:rPr>
-          <w:sz w:val="24"/>
-          <w:szCs w:val="24"/>
-        </w:rPr>
-        <w:t xml:space="preserve"> </w:t>
-      </w:r>
-    </w:p>
-    <w:p>
-      <w:pPr>
-        <w:pStyle w:val="ListParagraph"/>
+          <w:highlight w:val="yellow"/>
+        </w:rPr>
+        <w:t xml:space="preserve"> methods </w:t>
+      </w:r>
+    </w:p>
+    <w:p>
+      <w:pPr>
+        <w:pStyle w:val="PargrafodaLista"/>
         <w:numPr>
           <w:ilvl w:val="0"/>
           <w:numId w:val="7"/>
@@ -1883,12 +1910,14 @@
         <w:rPr>
           <w:sz w:val="24"/>
           <w:szCs w:val="24"/>
-        </w:rPr>
-      </w:pPr>
-      <w:r>
-        <w:rPr>
-          <w:sz w:val="24"/>
-          <w:szCs w:val="24"/>
+          <w:highlight w:val="yellow"/>
+        </w:rPr>
+      </w:pPr>
+      <w:r>
+        <w:rPr>
+          <w:sz w:val="24"/>
+          <w:szCs w:val="24"/>
+          <w:highlight w:val="yellow"/>
         </w:rPr>
         <w:t xml:space="preserve">Provide a </w:t>
       </w:r>
@@ -1898,6 +1927,7 @@
           <w:i/>
           <w:sz w:val="24"/>
           <w:szCs w:val="24"/>
+          <w:highlight w:val="yellow"/>
         </w:rPr>
         <w:t>get</w:t>
       </w:r>
@@ -1906,6 +1936,7 @@
           <w:i/>
           <w:sz w:val="24"/>
           <w:szCs w:val="24"/>
+          <w:highlight w:val="yellow"/>
         </w:rPr>
         <w:t>Dish</w:t>
       </w:r>
@@ -1914,6 +1945,7 @@
           <w:i/>
           <w:sz w:val="24"/>
           <w:szCs w:val="24"/>
+          <w:highlight w:val="yellow"/>
         </w:rPr>
         <w:t>Info</w:t>
       </w:r>
@@ -1922,6 +1954,7 @@
           <w:i/>
           <w:sz w:val="24"/>
           <w:szCs w:val="24"/>
+          <w:highlight w:val="yellow"/>
         </w:rPr>
         <w:t>rmation</w:t>
       </w:r>
@@ -1930,6 +1963,7 @@
         <w:rPr>
           <w:sz w:val="24"/>
           <w:szCs w:val="24"/>
+          <w:highlight w:val="yellow"/>
         </w:rPr>
         <w:t xml:space="preserve"> </w:t>
       </w:r>
@@ -1937,6 +1971,7 @@
         <w:rPr>
           <w:sz w:val="24"/>
           <w:szCs w:val="24"/>
+          <w:highlight w:val="yellow"/>
         </w:rPr>
         <w:t>method to return information in a nicely formatted string.</w:t>
       </w:r>
@@ -1944,13 +1979,14 @@
         <w:rPr>
           <w:sz w:val="24"/>
           <w:szCs w:val="24"/>
+          <w:highlight w:val="yellow"/>
         </w:rPr>
         <w:t xml:space="preserve"> Use this method to display the information back to the user.</w:t>
       </w:r>
     </w:p>
     <w:p>
       <w:pPr>
-        <w:pStyle w:val="ListParagraph"/>
+        <w:pStyle w:val="PargrafodaLista"/>
         <w:numPr>
           <w:ilvl w:val="0"/>
           <w:numId w:val="7"/>
@@ -1958,27 +1994,23 @@
         <w:rPr>
           <w:sz w:val="24"/>
           <w:szCs w:val="24"/>
-        </w:rPr>
-      </w:pPr>
-      <w:r>
-        <w:rPr>
-          <w:sz w:val="24"/>
-          <w:szCs w:val="24"/>
-        </w:rPr>
-        <w:t>Provide</w:t>
-      </w:r>
-      <w:r>
-        <w:rPr>
-          <w:sz w:val="24"/>
-          <w:szCs w:val="24"/>
-        </w:rPr>
-        <w:t xml:space="preserve"> a </w:t>
+          <w:highlight w:val="yellow"/>
+        </w:rPr>
+      </w:pPr>
+      <w:r>
+        <w:rPr>
+          <w:sz w:val="24"/>
+          <w:szCs w:val="24"/>
+          <w:highlight w:val="yellow"/>
+        </w:rPr>
+        <w:t xml:space="preserve">Provide a </w:t>
       </w:r>
       <w:r>
         <w:rPr>
           <w:i/>
           <w:sz w:val="24"/>
           <w:szCs w:val="24"/>
+          <w:highlight w:val="yellow"/>
         </w:rPr>
         <w:t>default</w:t>
       </w:r>
@@ -1986,6 +2018,7 @@
         <w:rPr>
           <w:sz w:val="24"/>
           <w:szCs w:val="24"/>
+          <w:highlight w:val="yellow"/>
         </w:rPr>
         <w:t xml:space="preserve"> </w:t>
       </w:r>
@@ -1994,13 +2027,14 @@
           <w:i/>
           <w:sz w:val="24"/>
           <w:szCs w:val="24"/>
+          <w:highlight w:val="yellow"/>
         </w:rPr>
         <w:t>constructor</w:t>
       </w:r>
     </w:p>
     <w:p>
       <w:pPr>
-        <w:pStyle w:val="ListParagraph"/>
+        <w:pStyle w:val="PargrafodaLista"/>
         <w:rPr>
           <w:sz w:val="24"/>
           <w:szCs w:val="24"/>
@@ -2056,7 +2090,7 @@
     </w:p>
     <w:p>
       <w:pPr>
-        <w:pStyle w:val="ListParagraph"/>
+        <w:pStyle w:val="PargrafodaLista"/>
         <w:numPr>
           <w:ilvl w:val="0"/>
           <w:numId w:val="8"/>
@@ -2064,12 +2098,14 @@
         <w:rPr>
           <w:sz w:val="24"/>
           <w:szCs w:val="24"/>
-        </w:rPr>
-      </w:pPr>
-      <w:r>
-        <w:rPr>
-          <w:sz w:val="24"/>
-          <w:szCs w:val="24"/>
+          <w:highlight w:val="yellow"/>
+        </w:rPr>
+      </w:pPr>
+      <w:r>
+        <w:rPr>
+          <w:sz w:val="24"/>
+          <w:szCs w:val="24"/>
+          <w:highlight w:val="yellow"/>
         </w:rPr>
         <w:t xml:space="preserve">Create a driver class </w:t>
       </w:r>
@@ -2077,6 +2113,7 @@
         <w:rPr>
           <w:sz w:val="24"/>
           <w:szCs w:val="24"/>
+          <w:highlight w:val="yellow"/>
         </w:rPr>
         <w:t>- Dri</w:t>
       </w:r>
@@ -2084,13 +2121,14 @@
         <w:rPr>
           <w:sz w:val="24"/>
           <w:szCs w:val="24"/>
+          <w:highlight w:val="yellow"/>
         </w:rPr>
         <w:t>ver with main method</w:t>
       </w:r>
     </w:p>
     <w:p>
       <w:pPr>
-        <w:pStyle w:val="ListParagraph"/>
+        <w:pStyle w:val="PargrafodaLista"/>
         <w:numPr>
           <w:ilvl w:val="0"/>
           <w:numId w:val="8"/>
@@ -2098,12 +2136,14 @@
         <w:rPr>
           <w:sz w:val="24"/>
           <w:szCs w:val="24"/>
-        </w:rPr>
-      </w:pPr>
-      <w:r>
-        <w:rPr>
-          <w:sz w:val="24"/>
-          <w:szCs w:val="24"/>
+          <w:highlight w:val="yellow"/>
+        </w:rPr>
+      </w:pPr>
+      <w:r>
+        <w:rPr>
+          <w:sz w:val="24"/>
+          <w:szCs w:val="24"/>
+          <w:highlight w:val="yellow"/>
         </w:rPr>
         <w:t xml:space="preserve">Instantiate </w:t>
       </w:r>
@@ -2111,6 +2151,7 @@
         <w:rPr>
           <w:sz w:val="24"/>
           <w:szCs w:val="24"/>
+          <w:highlight w:val="yellow"/>
         </w:rPr>
         <w:t xml:space="preserve">a </w:t>
       </w:r>
@@ -2118,6 +2159,7 @@
         <w:rPr>
           <w:sz w:val="24"/>
           <w:szCs w:val="24"/>
+          <w:highlight w:val="yellow"/>
         </w:rPr>
         <w:t>dish object</w:t>
       </w:r>
@@ -2125,20 +2167,14 @@
         <w:rPr>
           <w:sz w:val="24"/>
           <w:szCs w:val="24"/>
-        </w:rPr>
-        <w:t xml:space="preserve">. </w:t>
-      </w:r>
-      <w:r>
-        <w:rPr>
-          <w:sz w:val="24"/>
-          <w:szCs w:val="24"/>
-        </w:rPr>
-        <w:t xml:space="preserve"> </w:t>
-      </w:r>
-    </w:p>
-    <w:p>
-      <w:pPr>
-        <w:pStyle w:val="ListParagraph"/>
+          <w:highlight w:val="yellow"/>
+        </w:rPr>
+        <w:t xml:space="preserve">.  </w:t>
+      </w:r>
+    </w:p>
+    <w:p>
+      <w:pPr>
+        <w:pStyle w:val="PargrafodaLista"/>
         <w:numPr>
           <w:ilvl w:val="0"/>
           <w:numId w:val="8"/>
@@ -2147,12 +2183,14 @@
         <w:rPr>
           <w:sz w:val="24"/>
           <w:szCs w:val="24"/>
-        </w:rPr>
-      </w:pPr>
-      <w:r>
-        <w:rPr>
-          <w:sz w:val="24"/>
-          <w:szCs w:val="24"/>
+          <w:highlight w:val="yellow"/>
+        </w:rPr>
+      </w:pPr>
+      <w:r>
+        <w:rPr>
+          <w:sz w:val="24"/>
+          <w:szCs w:val="24"/>
+          <w:highlight w:val="yellow"/>
         </w:rPr>
         <w:t>Prompt user to enter all values for the dish and store them in the dish</w:t>
       </w:r>
@@ -2160,13 +2198,14 @@
         <w:rPr>
           <w:sz w:val="24"/>
           <w:szCs w:val="24"/>
+          <w:highlight w:val="yellow"/>
         </w:rPr>
         <w:t>. See screenshots below.</w:t>
       </w:r>
     </w:p>
     <w:p>
       <w:pPr>
-        <w:pStyle w:val="ListParagraph"/>
+        <w:pStyle w:val="PargrafodaLista"/>
         <w:numPr>
           <w:ilvl w:val="0"/>
           <w:numId w:val="8"/>
@@ -2175,12 +2214,14 @@
         <w:rPr>
           <w:sz w:val="24"/>
           <w:szCs w:val="24"/>
-        </w:rPr>
-      </w:pPr>
-      <w:r>
-        <w:rPr>
-          <w:sz w:val="24"/>
-          <w:szCs w:val="24"/>
+          <w:highlight w:val="yellow"/>
+        </w:rPr>
+      </w:pPr>
+      <w:r>
+        <w:rPr>
+          <w:sz w:val="24"/>
+          <w:szCs w:val="24"/>
+          <w:highlight w:val="yellow"/>
         </w:rPr>
         <w:t>If user declines to provide the dish data then display corresponding message</w:t>
       </w:r>
@@ -2188,22 +2229,86 @@
         <w:rPr>
           <w:sz w:val="24"/>
           <w:szCs w:val="24"/>
-        </w:rPr>
-        <w:t>.</w:t>
-      </w:r>
-      <w:r>
-        <w:rPr>
-          <w:sz w:val="24"/>
-          <w:szCs w:val="24"/>
+          <w:highlight w:val="yellow"/>
+        </w:rPr>
+        <w:t>. See screenshots below.</w:t>
+      </w:r>
+    </w:p>
+    <w:p>
+      <w:pPr>
+        <w:jc w:val="both"/>
+        <w:rPr>
+          <w:sz w:val="24"/>
+          <w:szCs w:val="24"/>
+        </w:rPr>
+      </w:pPr>
+    </w:p>
+    <w:p>
+      <w:pPr>
+        <w:rPr>
+          <w:sz w:val="24"/>
+          <w:szCs w:val="24"/>
+        </w:rPr>
+      </w:pPr>
+      <w:r>
+        <w:rPr>
+          <w:sz w:val="24"/>
+          <w:szCs w:val="24"/>
+          <w:highlight w:val="yellow"/>
+        </w:rPr>
+        <w:t xml:space="preserve">Use the </w:t>
+      </w:r>
+      <w:r>
+        <w:rPr>
+          <w:i/>
+          <w:sz w:val="24"/>
+          <w:szCs w:val="24"/>
+          <w:highlight w:val="yellow"/>
+        </w:rPr>
+        <w:t>console</w:t>
+      </w:r>
+      <w:r>
+        <w:rPr>
+          <w:sz w:val="24"/>
+          <w:szCs w:val="24"/>
+          <w:highlight w:val="yellow"/>
+        </w:rPr>
+        <w:t xml:space="preserve"> for input/output in the driver class.</w:t>
+      </w:r>
+      <w:r>
+        <w:rPr>
+          <w:sz w:val="24"/>
+          <w:szCs w:val="24"/>
+          <w:highlight w:val="yellow"/>
         </w:rPr>
         <w:t xml:space="preserve"> </w:t>
       </w:r>
       <w:r>
         <w:rPr>
-          <w:sz w:val="24"/>
-          <w:szCs w:val="24"/>
-        </w:rPr>
-        <w:t>See screenshots below.</w:t>
+          <w:b/>
+          <w:sz w:val="24"/>
+          <w:szCs w:val="24"/>
+          <w:highlight w:val="yellow"/>
+        </w:rPr>
+        <w:t xml:space="preserve">– </w:t>
+      </w:r>
+      <w:r>
+        <w:rPr>
+          <w:b/>
+          <w:sz w:val="24"/>
+          <w:szCs w:val="24"/>
+          <w:highlight w:val="yellow"/>
+        </w:rPr>
+        <w:t>1</w:t>
+      </w:r>
+      <w:r>
+        <w:rPr>
+          <w:b/>
+          <w:sz w:val="24"/>
+          <w:szCs w:val="24"/>
+          <w:highlight w:val="yellow"/>
+        </w:rPr>
+        <w:t xml:space="preserve"> point</w:t>
       </w:r>
     </w:p>
     <w:p>
@@ -2214,65 +2319,134 @@
           <w:szCs w:val="24"/>
         </w:rPr>
       </w:pPr>
-    </w:p>
-    <w:p>
-      <w:pPr>
-        <w:rPr>
-          <w:sz w:val="24"/>
-          <w:szCs w:val="24"/>
-        </w:rPr>
-      </w:pPr>
-      <w:r>
-        <w:rPr>
-          <w:sz w:val="24"/>
-          <w:szCs w:val="24"/>
-        </w:rPr>
-        <w:t xml:space="preserve">Use the </w:t>
-      </w:r>
-      <w:r>
-        <w:rPr>
-          <w:i/>
-          <w:sz w:val="24"/>
-          <w:szCs w:val="24"/>
-        </w:rPr>
-        <w:t>console</w:t>
-      </w:r>
-      <w:r>
-        <w:rPr>
-          <w:sz w:val="24"/>
-          <w:szCs w:val="24"/>
-        </w:rPr>
-        <w:t xml:space="preserve"> for</w:t>
-      </w:r>
-      <w:r>
-        <w:rPr>
-          <w:sz w:val="24"/>
-          <w:szCs w:val="24"/>
-        </w:rPr>
-        <w:t xml:space="preserve"> input/output in the driver class.</w:t>
-      </w:r>
-      <w:r>
-        <w:rPr>
-          <w:sz w:val="24"/>
-          <w:szCs w:val="24"/>
-        </w:rPr>
-        <w:t xml:space="preserve"> </w:t>
-      </w:r>
-      <w:r>
-        <w:rPr>
-          <w:b/>
-          <w:sz w:val="24"/>
-          <w:szCs w:val="24"/>
-        </w:rPr>
-        <w:t xml:space="preserve">– </w:t>
-      </w:r>
-      <w:r>
-        <w:rPr>
-          <w:b/>
-          <w:sz w:val="24"/>
-          <w:szCs w:val="24"/>
-        </w:rPr>
-        <w:t>1</w:t>
+      <w:r>
+        <w:rPr>
+          <w:sz w:val="24"/>
+          <w:szCs w:val="24"/>
+        </w:rPr>
+        <w:tab/>
+      </w:r>
+      <w:r>
+        <w:rPr>
+          <w:sz w:val="24"/>
+          <w:szCs w:val="24"/>
+        </w:rPr>
+        <w:tab/>
+      </w:r>
+      <w:r>
+        <w:rPr>
+          <w:sz w:val="24"/>
+          <w:szCs w:val="24"/>
+        </w:rPr>
+        <w:tab/>
+      </w:r>
+      <w:r>
+        <w:rPr>
+          <w:sz w:val="24"/>
+          <w:szCs w:val="24"/>
+        </w:rPr>
+        <w:tab/>
+      </w:r>
+      <w:r>
+        <w:rPr>
+          <w:sz w:val="24"/>
+          <w:szCs w:val="24"/>
+        </w:rPr>
+        <w:tab/>
+      </w:r>
+      <w:r>
+        <w:rPr>
+          <w:sz w:val="24"/>
+          <w:szCs w:val="24"/>
+        </w:rPr>
+        <w:tab/>
+      </w:r>
+      <w:r>
+        <w:rPr>
+          <w:sz w:val="24"/>
+          <w:szCs w:val="24"/>
+        </w:rPr>
+        <w:tab/>
+      </w:r>
+      <w:r>
+        <w:rPr>
+          <w:sz w:val="24"/>
+          <w:szCs w:val="24"/>
+        </w:rPr>
+        <w:tab/>
+      </w:r>
+      <w:r>
+        <w:rPr>
+          <w:sz w:val="24"/>
+          <w:szCs w:val="24"/>
+        </w:rPr>
+        <w:tab/>
+      </w:r>
+      <w:r>
+        <w:rPr>
+          <w:sz w:val="24"/>
+          <w:szCs w:val="24"/>
+        </w:rPr>
+        <w:tab/>
+      </w:r>
+      <w:r>
+        <w:rPr>
+          <w:sz w:val="24"/>
+          <w:szCs w:val="24"/>
+        </w:rPr>
+        <w:tab/>
+      </w:r>
+      <w:r>
+        <w:rPr>
+          <w:sz w:val="24"/>
+          <w:szCs w:val="24"/>
+        </w:rPr>
+        <w:tab/>
+      </w:r>
+    </w:p>
+    <w:p>
+      <w:pPr>
+        <w:rPr>
+          <w:sz w:val="24"/>
+          <w:szCs w:val="24"/>
+        </w:rPr>
+      </w:pPr>
+      <w:r>
+        <w:rPr>
+          <w:sz w:val="24"/>
+          <w:szCs w:val="24"/>
+        </w:rPr>
+        <w:t xml:space="preserve">Internal </w:t>
+      </w:r>
+      <w:r>
+        <w:rPr>
+          <w:sz w:val="24"/>
+          <w:szCs w:val="24"/>
+        </w:rPr>
+        <w:t>documentation</w:t>
+      </w:r>
+      <w:r>
+        <w:rPr>
+          <w:sz w:val="24"/>
+          <w:szCs w:val="24"/>
+        </w:rPr>
+        <w:t xml:space="preserve">: </w:t>
+      </w:r>
+      <w:r>
+        <w:rPr>
+          <w:b/>
+          <w:sz w:val="24"/>
+          <w:szCs w:val="24"/>
+        </w:rPr>
+        <w:t>–</w:t>
+      </w:r>
+      <w:r>
+        <w:rPr>
+          <w:b/>
+          <w:sz w:val="24"/>
+          <w:szCs w:val="24"/>
+        </w:rPr>
+        <w:t xml:space="preserve"> 1</w:t>
       </w:r>
       <w:r>
         <w:rPr>
@@ -2285,139 +2459,7 @@
     </w:p>
     <w:p>
       <w:pPr>
-        <w:jc w:val="both"/>
-        <w:rPr>
-          <w:sz w:val="24"/>
-          <w:szCs w:val="24"/>
-        </w:rPr>
-      </w:pPr>
-      <w:r>
-        <w:rPr>
-          <w:sz w:val="24"/>
-          <w:szCs w:val="24"/>
-        </w:rPr>
-        <w:tab/>
-      </w:r>
-      <w:r>
-        <w:rPr>
-          <w:sz w:val="24"/>
-          <w:szCs w:val="24"/>
-        </w:rPr>
-        <w:tab/>
-      </w:r>
-      <w:r>
-        <w:rPr>
-          <w:sz w:val="24"/>
-          <w:szCs w:val="24"/>
-        </w:rPr>
-        <w:tab/>
-      </w:r>
-      <w:r>
-        <w:rPr>
-          <w:sz w:val="24"/>
-          <w:szCs w:val="24"/>
-        </w:rPr>
-        <w:tab/>
-      </w:r>
-      <w:r>
-        <w:rPr>
-          <w:sz w:val="24"/>
-          <w:szCs w:val="24"/>
-        </w:rPr>
-        <w:tab/>
-      </w:r>
-      <w:r>
-        <w:rPr>
-          <w:sz w:val="24"/>
-          <w:szCs w:val="24"/>
-        </w:rPr>
-        <w:tab/>
-      </w:r>
-      <w:r>
-        <w:rPr>
-          <w:sz w:val="24"/>
-          <w:szCs w:val="24"/>
-        </w:rPr>
-        <w:tab/>
-      </w:r>
-      <w:r>
-        <w:rPr>
-          <w:sz w:val="24"/>
-          <w:szCs w:val="24"/>
-        </w:rPr>
-        <w:tab/>
-      </w:r>
-      <w:r>
-        <w:rPr>
-          <w:sz w:val="24"/>
-          <w:szCs w:val="24"/>
-        </w:rPr>
-        <w:tab/>
-      </w:r>
-      <w:r>
-        <w:rPr>
-          <w:sz w:val="24"/>
-          <w:szCs w:val="24"/>
-        </w:rPr>
-        <w:tab/>
-      </w:r>
-      <w:r>
-        <w:rPr>
-          <w:sz w:val="24"/>
-          <w:szCs w:val="24"/>
-        </w:rPr>
-        <w:tab/>
-      </w:r>
-      <w:r>
-        <w:rPr>
-          <w:sz w:val="24"/>
-          <w:szCs w:val="24"/>
-        </w:rPr>
-        <w:tab/>
-      </w:r>
-    </w:p>
-    <w:p>
-      <w:pPr>
-        <w:rPr>
-          <w:sz w:val="24"/>
-          <w:szCs w:val="24"/>
-        </w:rPr>
-      </w:pPr>
-      <w:r>
-        <w:rPr>
-          <w:sz w:val="24"/>
-          <w:szCs w:val="24"/>
-        </w:rPr>
-        <w:t xml:space="preserve">Internal documentation: </w:t>
-      </w:r>
-      <w:r>
-        <w:rPr>
-          <w:b/>
-          <w:sz w:val="24"/>
-          <w:szCs w:val="24"/>
-        </w:rPr>
-        <w:t>–</w:t>
-      </w:r>
-      <w:r>
-        <w:rPr>
-          <w:b/>
-          <w:sz w:val="24"/>
-          <w:szCs w:val="24"/>
-        </w:rPr>
-        <w:t xml:space="preserve"> 1</w:t>
-      </w:r>
-      <w:r>
-        <w:rPr>
-          <w:b/>
-          <w:sz w:val="24"/>
-          <w:szCs w:val="24"/>
-        </w:rPr>
-        <w:t xml:space="preserve"> point</w:t>
-      </w:r>
-    </w:p>
-    <w:p>
-      <w:pPr>
-        <w:pStyle w:val="ListParagraph"/>
+        <w:pStyle w:val="PargrafodaLista"/>
         <w:numPr>
           <w:ilvl w:val="0"/>
           <w:numId w:val="10"/>
@@ -2426,12 +2468,14 @@
           <w:b/>
           <w:sz w:val="24"/>
           <w:szCs w:val="24"/>
-        </w:rPr>
-      </w:pPr>
-      <w:r>
-        <w:rPr>
-          <w:sz w:val="24"/>
-          <w:szCs w:val="24"/>
+          <w:highlight w:val="yellow"/>
+        </w:rPr>
+      </w:pPr>
+      <w:r>
+        <w:rPr>
+          <w:sz w:val="24"/>
+          <w:szCs w:val="24"/>
+          <w:highlight w:val="yellow"/>
         </w:rPr>
         <w:t xml:space="preserve">Use </w:t>
       </w:r>
@@ -2440,6 +2484,7 @@
           <w:i/>
           <w:sz w:val="24"/>
           <w:szCs w:val="24"/>
+          <w:highlight w:val="yellow"/>
         </w:rPr>
         <w:t>traditional comments</w:t>
       </w:r>
@@ -2447,27 +2492,14 @@
         <w:rPr>
           <w:sz w:val="24"/>
           <w:szCs w:val="24"/>
-        </w:rPr>
-        <w:t xml:space="preserve"> inside your class and driver class </w:t>
-      </w:r>
-      <w:r>
-        <w:rPr>
-          <w:sz w:val="24"/>
-          <w:szCs w:val="24"/>
-        </w:rPr>
-        <w:t>to provide explanation of what do method and other statements do</w:t>
-      </w:r>
-      <w:r>
-        <w:rPr>
-          <w:sz w:val="24"/>
-          <w:szCs w:val="24"/>
-        </w:rPr>
-        <w:t xml:space="preserve"> (at least 4 comments) </w:t>
-      </w:r>
-    </w:p>
-    <w:p>
-      <w:pPr>
-        <w:pStyle w:val="ListParagraph"/>
+          <w:highlight w:val="yellow"/>
+        </w:rPr>
+        <w:t xml:space="preserve"> inside your class and driver class to provide explanation of what do method and other statements do (at least 4 comments) </w:t>
+      </w:r>
+    </w:p>
+    <w:p>
+      <w:pPr>
+        <w:pStyle w:val="PargrafodaLista"/>
         <w:numPr>
           <w:ilvl w:val="0"/>
           <w:numId w:val="10"/>
@@ -2475,12 +2507,14 @@
         <w:rPr>
           <w:sz w:val="24"/>
           <w:szCs w:val="24"/>
-        </w:rPr>
-      </w:pPr>
-      <w:r>
-        <w:rPr>
-          <w:sz w:val="24"/>
-          <w:szCs w:val="24"/>
+          <w:highlight w:val="yellow"/>
+        </w:rPr>
+      </w:pPr>
+      <w:r>
+        <w:rPr>
+          <w:sz w:val="24"/>
+          <w:szCs w:val="24"/>
+          <w:highlight w:val="yellow"/>
         </w:rPr>
         <w:t xml:space="preserve">Use </w:t>
       </w:r>
@@ -2489,6 +2523,7 @@
           <w:i/>
           <w:sz w:val="24"/>
           <w:szCs w:val="24"/>
+          <w:highlight w:val="yellow"/>
         </w:rPr>
         <w:t>Javadoc comment</w:t>
       </w:r>
@@ -2496,20 +2531,14 @@
         <w:rPr>
           <w:sz w:val="24"/>
           <w:szCs w:val="24"/>
-        </w:rPr>
-        <w:t xml:space="preserve"> at the beginning of each class with your name as author and short description of the class</w:t>
-      </w:r>
-      <w:r>
-        <w:rPr>
-          <w:sz w:val="24"/>
-          <w:szCs w:val="24"/>
-        </w:rPr>
-        <w:t xml:space="preserve"> </w:t>
-      </w:r>
-    </w:p>
-    <w:p>
-      <w:pPr>
-        <w:pStyle w:val="ListParagraph"/>
+          <w:highlight w:val="yellow"/>
+        </w:rPr>
+        <w:t xml:space="preserve"> at the beginning of each class with your name as author and short description of the class </w:t>
+      </w:r>
+    </w:p>
+    <w:p>
+      <w:pPr>
+        <w:pStyle w:val="PargrafodaLista"/>
         <w:rPr>
           <w:sz w:val="24"/>
           <w:szCs w:val="24"/>
@@ -2553,6 +2582,7 @@
       <w:r>
         <w:rPr>
           <w:noProof/>
+          <w:lang w:val="en-CA" w:eastAsia="en-CA"/>
         </w:rPr>
         <w:drawing>
           <wp:inline distT="0" distB="0" distL="0" distR="0" wp14:anchorId="4528778B" wp14:editId="3722A6F2">
@@ -2637,6 +2667,7 @@
       <w:r>
         <w:rPr>
           <w:noProof/>
+          <w:lang w:val="en-CA" w:eastAsia="en-CA"/>
         </w:rPr>
         <w:drawing>
           <wp:inline distT="0" distB="0" distL="0" distR="0" wp14:anchorId="46DE5141" wp14:editId="643C5AF9">
@@ -2686,7 +2717,7 @@
     </w:p>
     <w:p>
       <w:pPr>
-        <w:pStyle w:val="BodyText"/>
+        <w:pStyle w:val="Corpodetexto"/>
         <w:rPr>
           <w:b/>
           <w:szCs w:val="24"/>
@@ -2797,7 +2828,7 @@
     </w:p>
     <w:p>
       <w:pPr>
-        <w:pStyle w:val="ListParagraph"/>
+        <w:pStyle w:val="PargrafodaLista"/>
         <w:numPr>
           <w:ilvl w:val="0"/>
           <w:numId w:val="11"/>
@@ -2805,12 +2836,14 @@
         <w:rPr>
           <w:sz w:val="24"/>
           <w:szCs w:val="24"/>
-        </w:rPr>
-      </w:pPr>
-      <w:r>
-        <w:rPr>
-          <w:sz w:val="24"/>
-          <w:szCs w:val="24"/>
+          <w:highlight w:val="yellow"/>
+        </w:rPr>
+      </w:pPr>
+      <w:r>
+        <w:rPr>
+          <w:sz w:val="24"/>
+          <w:szCs w:val="24"/>
+          <w:highlight w:val="yellow"/>
         </w:rPr>
         <w:t xml:space="preserve">Create a class named </w:t>
       </w:r>
@@ -2819,6 +2852,7 @@
           <w:i/>
           <w:sz w:val="24"/>
           <w:szCs w:val="24"/>
+          <w:highlight w:val="yellow"/>
         </w:rPr>
         <w:t>Recipe</w:t>
       </w:r>
@@ -2826,13 +2860,14 @@
         <w:rPr>
           <w:sz w:val="24"/>
           <w:szCs w:val="24"/>
+          <w:highlight w:val="yellow"/>
         </w:rPr>
         <w:t xml:space="preserve">. </w:t>
       </w:r>
     </w:p>
     <w:p>
       <w:pPr>
-        <w:pStyle w:val="ListParagraph"/>
+        <w:pStyle w:val="PargrafodaLista"/>
         <w:numPr>
           <w:ilvl w:val="0"/>
           <w:numId w:val="11"/>
@@ -2840,19 +2875,21 @@
         <w:rPr>
           <w:sz w:val="24"/>
           <w:szCs w:val="24"/>
-        </w:rPr>
-      </w:pPr>
-      <w:r>
-        <w:rPr>
-          <w:sz w:val="24"/>
-          <w:szCs w:val="24"/>
+          <w:highlight w:val="yellow"/>
+        </w:rPr>
+      </w:pPr>
+      <w:r>
+        <w:rPr>
+          <w:sz w:val="24"/>
+          <w:szCs w:val="24"/>
+          <w:highlight w:val="yellow"/>
         </w:rPr>
         <w:t xml:space="preserve">Create some fields to hold the following information: </w:t>
       </w:r>
     </w:p>
     <w:p>
       <w:pPr>
-        <w:pStyle w:val="ListParagraph"/>
+        <w:pStyle w:val="PargrafodaLista"/>
         <w:numPr>
           <w:ilvl w:val="0"/>
           <w:numId w:val="13"/>
@@ -2860,6 +2897,7 @@
         <w:rPr>
           <w:sz w:val="24"/>
           <w:szCs w:val="24"/>
+          <w:highlight w:val="yellow"/>
         </w:rPr>
       </w:pPr>
       <w:r>
@@ -2867,6 +2905,7 @@
           <w:i/>
           <w:sz w:val="24"/>
           <w:szCs w:val="24"/>
+          <w:highlight w:val="yellow"/>
         </w:rPr>
         <w:t>ingredients</w:t>
       </w:r>
@@ -2874,13 +2913,14 @@
         <w:rPr>
           <w:sz w:val="24"/>
           <w:szCs w:val="24"/>
+          <w:highlight w:val="yellow"/>
         </w:rPr>
         <w:t xml:space="preserve">, </w:t>
       </w:r>
     </w:p>
     <w:p>
       <w:pPr>
-        <w:pStyle w:val="ListParagraph"/>
+        <w:pStyle w:val="PargrafodaLista"/>
         <w:numPr>
           <w:ilvl w:val="0"/>
           <w:numId w:val="13"/>
@@ -2888,6 +2928,7 @@
         <w:rPr>
           <w:sz w:val="24"/>
           <w:szCs w:val="24"/>
+          <w:highlight w:val="yellow"/>
         </w:rPr>
       </w:pPr>
       <w:r>
@@ -2895,6 +2936,7 @@
           <w:i/>
           <w:sz w:val="24"/>
           <w:szCs w:val="24"/>
+          <w:highlight w:val="yellow"/>
         </w:rPr>
         <w:t>preparation</w:t>
       </w:r>
@@ -2902,13 +2944,14 @@
         <w:rPr>
           <w:sz w:val="24"/>
           <w:szCs w:val="24"/>
+          <w:highlight w:val="yellow"/>
         </w:rPr>
         <w:t>,</w:t>
       </w:r>
     </w:p>
     <w:p>
       <w:pPr>
-        <w:pStyle w:val="ListParagraph"/>
+        <w:pStyle w:val="PargrafodaLista"/>
         <w:numPr>
           <w:ilvl w:val="0"/>
           <w:numId w:val="11"/>
@@ -2916,12 +2959,14 @@
         <w:rPr>
           <w:sz w:val="24"/>
           <w:szCs w:val="24"/>
-        </w:rPr>
-      </w:pPr>
-      <w:r>
-        <w:rPr>
-          <w:sz w:val="24"/>
-          <w:szCs w:val="24"/>
+          <w:highlight w:val="yellow"/>
+        </w:rPr>
+      </w:pPr>
+      <w:r>
+        <w:rPr>
+          <w:sz w:val="24"/>
+          <w:szCs w:val="24"/>
+          <w:highlight w:val="yellow"/>
         </w:rPr>
         <w:t xml:space="preserve">Provide </w:t>
       </w:r>
@@ -2930,6 +2975,7 @@
           <w:i/>
           <w:sz w:val="24"/>
           <w:szCs w:val="24"/>
+          <w:highlight w:val="yellow"/>
         </w:rPr>
         <w:t>getters</w:t>
       </w:r>
@@ -2937,13 +2983,14 @@
         <w:rPr>
           <w:sz w:val="24"/>
           <w:szCs w:val="24"/>
+          <w:highlight w:val="yellow"/>
         </w:rPr>
         <w:t xml:space="preserve"> only.</w:t>
       </w:r>
     </w:p>
     <w:p>
       <w:pPr>
-        <w:pStyle w:val="ListParagraph"/>
+        <w:pStyle w:val="PargrafodaLista"/>
         <w:numPr>
           <w:ilvl w:val="0"/>
           <w:numId w:val="8"/>
@@ -2957,6 +3004,7 @@
         <w:rPr>
           <w:sz w:val="24"/>
           <w:szCs w:val="24"/>
+          <w:highlight w:val="yellow"/>
         </w:rPr>
         <w:t xml:space="preserve">Create a </w:t>
       </w:r>
@@ -2965,6 +3013,7 @@
           <w:i/>
           <w:sz w:val="24"/>
           <w:szCs w:val="24"/>
+          <w:highlight w:val="yellow"/>
         </w:rPr>
         <w:t>multi-argument</w:t>
       </w:r>
@@ -2972,6 +3021,7 @@
         <w:rPr>
           <w:sz w:val="24"/>
           <w:szCs w:val="24"/>
+          <w:highlight w:val="yellow"/>
         </w:rPr>
         <w:t xml:space="preserve"> </w:t>
       </w:r>
@@ -2980,6 +3030,7 @@
           <w:i/>
           <w:sz w:val="24"/>
           <w:szCs w:val="24"/>
+          <w:highlight w:val="yellow"/>
         </w:rPr>
         <w:t>constructor</w:t>
       </w:r>
@@ -2987,6 +3038,7 @@
         <w:rPr>
           <w:sz w:val="24"/>
           <w:szCs w:val="24"/>
+          <w:highlight w:val="yellow"/>
         </w:rPr>
         <w:t xml:space="preserve"> that sets the values</w:t>
       </w:r>
@@ -3025,14 +3077,7 @@
           <w:sz w:val="24"/>
           <w:szCs w:val="24"/>
         </w:rPr>
-        <w:t>Update Dish class</w:t>
-      </w:r>
-      <w:r>
-        <w:rPr>
-          <w:sz w:val="24"/>
-          <w:szCs w:val="24"/>
-        </w:rPr>
-        <w:t>:</w:t>
+        <w:t>Update Dish class:</w:t>
       </w:r>
       <w:r>
         <w:rPr>
@@ -3060,7 +3105,7 @@
     </w:p>
     <w:p>
       <w:pPr>
-        <w:pStyle w:val="ListParagraph"/>
+        <w:pStyle w:val="PargrafodaLista"/>
         <w:numPr>
           <w:ilvl w:val="0"/>
           <w:numId w:val="8"/>
@@ -3068,19 +3113,21 @@
         <w:rPr>
           <w:sz w:val="24"/>
           <w:szCs w:val="24"/>
-        </w:rPr>
-      </w:pPr>
-      <w:r>
-        <w:rPr>
-          <w:sz w:val="24"/>
-          <w:szCs w:val="24"/>
+          <w:highlight w:val="yellow"/>
+        </w:rPr>
+      </w:pPr>
+      <w:r>
+        <w:rPr>
+          <w:sz w:val="24"/>
+          <w:szCs w:val="24"/>
+          <w:highlight w:val="yellow"/>
         </w:rPr>
         <w:t>include Recipe as an instance variable</w:t>
       </w:r>
     </w:p>
     <w:p>
       <w:pPr>
-        <w:pStyle w:val="ListParagraph"/>
+        <w:pStyle w:val="PargrafodaLista"/>
         <w:numPr>
           <w:ilvl w:val="0"/>
           <w:numId w:val="8"/>
@@ -3088,12 +3135,14 @@
         <w:rPr>
           <w:sz w:val="24"/>
           <w:szCs w:val="24"/>
-        </w:rPr>
-      </w:pPr>
-      <w:r>
-        <w:rPr>
-          <w:sz w:val="24"/>
-          <w:szCs w:val="24"/>
+          <w:highlight w:val="yellow"/>
+        </w:rPr>
+      </w:pPr>
+      <w:r>
+        <w:rPr>
+          <w:sz w:val="24"/>
+          <w:szCs w:val="24"/>
+          <w:highlight w:val="yellow"/>
         </w:rPr>
         <w:t>provide setter and getter for recipe in Dish class</w:t>
       </w:r>
@@ -3131,7 +3180,7 @@
     </w:p>
     <w:p>
       <w:pPr>
-        <w:pStyle w:val="ListParagraph"/>
+        <w:pStyle w:val="PargrafodaLista"/>
         <w:numPr>
           <w:ilvl w:val="0"/>
           <w:numId w:val="8"/>
@@ -3139,12 +3188,14 @@
         <w:rPr>
           <w:sz w:val="24"/>
           <w:szCs w:val="24"/>
-        </w:rPr>
-      </w:pPr>
-      <w:r>
-        <w:rPr>
-          <w:sz w:val="24"/>
-          <w:szCs w:val="24"/>
+          <w:highlight w:val="yellow"/>
+        </w:rPr>
+      </w:pPr>
+      <w:r>
+        <w:rPr>
+          <w:sz w:val="24"/>
+          <w:szCs w:val="24"/>
+          <w:highlight w:val="yellow"/>
         </w:rPr>
         <w:t xml:space="preserve">add prompts to </w:t>
       </w:r>
@@ -3152,13 +3203,14 @@
         <w:rPr>
           <w:sz w:val="24"/>
           <w:szCs w:val="24"/>
+          <w:highlight w:val="yellow"/>
         </w:rPr>
         <w:t>ask user to provide recipe information. See screenshots below.</w:t>
       </w:r>
     </w:p>
     <w:p>
       <w:pPr>
-        <w:pStyle w:val="ListParagraph"/>
+        <w:pStyle w:val="PargrafodaLista"/>
         <w:numPr>
           <w:ilvl w:val="0"/>
           <w:numId w:val="8"/>
@@ -3166,12 +3218,14 @@
         <w:rPr>
           <w:sz w:val="24"/>
           <w:szCs w:val="24"/>
-        </w:rPr>
-      </w:pPr>
-      <w:r>
-        <w:rPr>
-          <w:sz w:val="24"/>
-          <w:szCs w:val="24"/>
+          <w:highlight w:val="yellow"/>
+        </w:rPr>
+      </w:pPr>
+      <w:r>
+        <w:rPr>
+          <w:sz w:val="24"/>
+          <w:szCs w:val="24"/>
+          <w:highlight w:val="yellow"/>
         </w:rPr>
         <w:t>Read the input from the user, populate information to the recipe in the dish</w:t>
       </w:r>
@@ -3179,6 +3233,7 @@
         <w:rPr>
           <w:sz w:val="24"/>
           <w:szCs w:val="24"/>
+          <w:highlight w:val="yellow"/>
         </w:rPr>
         <w:t xml:space="preserve"> using constructor</w:t>
       </w:r>
@@ -3186,6 +3241,7 @@
         <w:rPr>
           <w:sz w:val="24"/>
           <w:szCs w:val="24"/>
+          <w:highlight w:val="yellow"/>
         </w:rPr>
         <w:t>, and then display the whole dish back to the user.</w:t>
       </w:r>
@@ -3193,16 +3249,28 @@
         <w:rPr>
           <w:sz w:val="24"/>
           <w:szCs w:val="24"/>
-        </w:rPr>
-        <w:t xml:space="preserve"> </w:t>
-      </w:r>
-      <w:r>
-        <w:rPr>
-          <w:sz w:val="24"/>
-          <w:szCs w:val="24"/>
-        </w:rPr>
-        <w:t>See screenshots below.</w:t>
-      </w:r>
+          <w:highlight w:val="yellow"/>
+        </w:rPr>
+        <w:t xml:space="preserve"> See screenshots below.</w:t>
+      </w:r>
+    </w:p>
+    <w:p>
+      <w:pPr>
+        <w:rPr>
+          <w:sz w:val="24"/>
+          <w:szCs w:val="24"/>
+          <w:highlight w:val="yellow"/>
+        </w:rPr>
+      </w:pPr>
+    </w:p>
+    <w:p>
+      <w:pPr>
+        <w:rPr>
+          <w:sz w:val="24"/>
+          <w:szCs w:val="24"/>
+          <w:highlight w:val="yellow"/>
+        </w:rPr>
+      </w:pPr>
       <w:bookmarkStart w:id="0" w:name="_GoBack"/>
       <w:bookmarkEnd w:id="0"/>
     </w:p>
@@ -3213,26 +3281,11 @@
           <w:szCs w:val="24"/>
         </w:rPr>
       </w:pPr>
-    </w:p>
-    <w:p>
-      <w:pPr>
-        <w:rPr>
-          <w:sz w:val="24"/>
-          <w:szCs w:val="24"/>
-        </w:rPr>
-      </w:pPr>
-    </w:p>
-    <w:p>
-      <w:pPr>
-        <w:rPr>
-          <w:sz w:val="24"/>
-          <w:szCs w:val="24"/>
-        </w:rPr>
-      </w:pPr>
-      <w:r>
-        <w:rPr>
-          <w:sz w:val="24"/>
-          <w:szCs w:val="24"/>
+      <w:r>
+        <w:rPr>
+          <w:sz w:val="24"/>
+          <w:szCs w:val="24"/>
+          <w:highlight w:val="yellow"/>
         </w:rPr>
         <w:t xml:space="preserve">Use the methods of </w:t>
       </w:r>
@@ -3242,6 +3295,7 @@
           <w:i/>
           <w:sz w:val="24"/>
           <w:szCs w:val="24"/>
+          <w:highlight w:val="yellow"/>
         </w:rPr>
         <w:t>JOptionPane</w:t>
       </w:r>
@@ -3250,6 +3304,7 @@
         <w:rPr>
           <w:sz w:val="24"/>
           <w:szCs w:val="24"/>
+          <w:highlight w:val="yellow"/>
         </w:rPr>
         <w:t xml:space="preserve"> class to </w:t>
       </w:r>
@@ -3257,6 +3312,7 @@
         <w:rPr>
           <w:sz w:val="24"/>
           <w:szCs w:val="24"/>
+          <w:highlight w:val="yellow"/>
         </w:rPr>
         <w:t>accept</w:t>
       </w:r>
@@ -3264,6 +3320,7 @@
         <w:rPr>
           <w:sz w:val="24"/>
           <w:szCs w:val="24"/>
+          <w:highlight w:val="yellow"/>
         </w:rPr>
         <w:t xml:space="preserve"> input</w:t>
       </w:r>
@@ -3271,6 +3328,7 @@
         <w:rPr>
           <w:sz w:val="24"/>
           <w:szCs w:val="24"/>
+          <w:highlight w:val="yellow"/>
         </w:rPr>
         <w:t xml:space="preserve"> in the driver class. </w:t>
       </w:r>
@@ -3278,6 +3336,7 @@
         <w:rPr>
           <w:sz w:val="24"/>
           <w:szCs w:val="24"/>
+          <w:highlight w:val="yellow"/>
         </w:rPr>
         <w:t xml:space="preserve"> </w:t>
       </w:r>
@@ -3286,6 +3345,7 @@
           <w:b/>
           <w:sz w:val="24"/>
           <w:szCs w:val="24"/>
+          <w:highlight w:val="yellow"/>
         </w:rPr>
         <w:t xml:space="preserve">– </w:t>
       </w:r>
@@ -3294,6 +3354,7 @@
           <w:b/>
           <w:sz w:val="24"/>
           <w:szCs w:val="24"/>
+          <w:highlight w:val="yellow"/>
         </w:rPr>
         <w:t>1</w:t>
       </w:r>
@@ -3302,6 +3363,7 @@
           <w:b/>
           <w:sz w:val="24"/>
           <w:szCs w:val="24"/>
+          <w:highlight w:val="yellow"/>
         </w:rPr>
         <w:t xml:space="preserve"> points</w:t>
       </w:r>
@@ -3474,6 +3536,7 @@
       <w:r>
         <w:rPr>
           <w:noProof/>
+          <w:lang w:val="en-CA" w:eastAsia="en-CA"/>
         </w:rPr>
         <w:drawing>
           <wp:inline distT="0" distB="0" distL="0" distR="0" wp14:anchorId="42542408" wp14:editId="1647975D">
@@ -3514,6 +3577,7 @@
       <w:r>
         <w:rPr>
           <w:noProof/>
+          <w:lang w:val="en-CA" w:eastAsia="en-CA"/>
         </w:rPr>
         <w:drawing>
           <wp:inline distT="0" distB="0" distL="0" distR="0" wp14:anchorId="25E8C132" wp14:editId="0E842723">
@@ -3581,6 +3645,7 @@
       <w:r>
         <w:rPr>
           <w:noProof/>
+          <w:lang w:val="en-CA" w:eastAsia="en-CA"/>
         </w:rPr>
         <w:drawing>
           <wp:inline distT="0" distB="0" distL="0" distR="0" wp14:anchorId="36CCD655" wp14:editId="33351A3F">
@@ -4171,7 +4236,7 @@
     </w:p>
     <w:p>
       <w:pPr>
-        <w:pStyle w:val="PlainText"/>
+        <w:pStyle w:val="TextosemFormatao"/>
         <w:rPr>
           <w:rFonts w:asciiTheme="minorHAnsi" w:hAnsiTheme="minorHAnsi" w:cstheme="minorHAnsi"/>
           <w:sz w:val="24"/>
@@ -4229,7 +4294,7 @@
 </file>
 
 <file path=word/endnotes.xml><?xml version="1.0" encoding="utf-8"?>
-<w:endnotes xmlns:wpc="http://schemas.microsoft.com/office/word/2010/wordprocessingCanvas" xmlns:cx="http://schemas.microsoft.com/office/drawing/2014/chartex" xmlns:cx1="http://schemas.microsoft.com/office/drawing/2015/9/8/chartex" xmlns:cx2="http://schemas.microsoft.com/office/drawing/2015/10/21/chartex" xmlns:cx3="http://schemas.microsoft.com/office/drawing/2016/5/9/chartex" xmlns:cx4="http://schemas.microsoft.com/office/drawing/2016/5/10/chartex" xmlns:cx5="http://schemas.microsoft.com/office/drawing/2016/5/11/chartex" xmlns:cx6="http://schemas.microsoft.com/office/drawing/2016/5/12/chartex" xmlns:cx7="http://schemas.microsoft.com/office/drawing/2016/5/13/chartex" xmlns:cx8="http://schemas.microsoft.com/office/drawing/2016/5/14/chartex" xmlns:mc="http://schemas.openxmlformats.org/markup-compatibility/2006" xmlns:aink="http://schemas.microsoft.com/office/drawing/2016/ink" xmlns:am3d="http://schemas.microsoft.com/office/drawing/2017/model3d" xmlns:o="urn:schemas-microsoft-com:office:office" xmlns:r="http://schemas.openxmlformats.org/officeDocument/2006/relationships" xmlns:m="http://schemas.openxmlformats.org/officeDocument/2006/math" xmlns:v="urn:schemas-microsoft-com:vml" xmlns:wp14="http://schemas.microsoft.com/office/word/2010/wordprocessingDrawing" xmlns:wp="http://schemas.openxmlformats.org/drawingml/2006/wordprocessingDrawing" xmlns:w10="urn:schemas-microsoft-com:office:word" xmlns:w="http://schemas.openxmlformats.org/wordprocessingml/2006/main" xmlns:w14="http://schemas.microsoft.com/office/word/2010/wordml" xmlns:w15="http://schemas.microsoft.com/office/word/2012/wordml" xmlns:w16cid="http://schemas.microsoft.com/office/word/2016/wordml/cid" xmlns:w16se="http://schemas.microsoft.com/office/word/2015/wordml/symex" xmlns:wpg="http://schemas.microsoft.com/office/word/2010/wordprocessingGroup" xmlns:wpi="http://schemas.microsoft.com/office/word/2010/wordprocessingInk" xmlns:wne="http://schemas.microsoft.com/office/word/2006/wordml" xmlns:wps="http://schemas.microsoft.com/office/word/2010/wordprocessingShape" mc:Ignorable="w14 w15 w16se w16cid wp14">
+<w:endnotes xmlns:wpc="http://schemas.microsoft.com/office/word/2010/wordprocessingCanvas" xmlns:mc="http://schemas.openxmlformats.org/markup-compatibility/2006" xmlns:o="urn:schemas-microsoft-com:office:office" xmlns:r="http://schemas.openxmlformats.org/officeDocument/2006/relationships" xmlns:m="http://schemas.openxmlformats.org/officeDocument/2006/math" xmlns:v="urn:schemas-microsoft-com:vml" xmlns:wp14="http://schemas.microsoft.com/office/word/2010/wordprocessingDrawing" xmlns:wp="http://schemas.openxmlformats.org/drawingml/2006/wordprocessingDrawing" xmlns:w10="urn:schemas-microsoft-com:office:word" xmlns:w="http://schemas.openxmlformats.org/wordprocessingml/2006/main" xmlns:w14="http://schemas.microsoft.com/office/word/2010/wordml" xmlns:w15="http://schemas.microsoft.com/office/word/2012/wordml" xmlns:wpg="http://schemas.microsoft.com/office/word/2010/wordprocessingGroup" xmlns:wpi="http://schemas.microsoft.com/office/word/2010/wordprocessingInk" xmlns:wne="http://schemas.microsoft.com/office/word/2006/wordml" xmlns:wps="http://schemas.microsoft.com/office/word/2010/wordprocessingShape" mc:Ignorable="w14 w15 wp14">
   <w:endnote w:type="separator" w:id="-1">
     <w:p>
       <w:r>
@@ -4248,10 +4313,10 @@
 </file>
 
 <file path=word/footer1.xml><?xml version="1.0" encoding="utf-8"?>
-<w:ftr xmlns:wpc="http://schemas.microsoft.com/office/word/2010/wordprocessingCanvas" xmlns:cx="http://schemas.microsoft.com/office/drawing/2014/chartex" xmlns:cx1="http://schemas.microsoft.com/office/drawing/2015/9/8/chartex" xmlns:cx2="http://schemas.microsoft.com/office/drawing/2015/10/21/chartex" xmlns:cx3="http://schemas.microsoft.com/office/drawing/2016/5/9/chartex" xmlns:cx4="http://schemas.microsoft.com/office/drawing/2016/5/10/chartex" xmlns:cx5="http://schemas.microsoft.com/office/drawing/2016/5/11/chartex" xmlns:cx6="http://schemas.microsoft.com/office/drawing/2016/5/12/chartex" xmlns:cx7="http://schemas.microsoft.com/office/drawing/2016/5/13/chartex" xmlns:cx8="http://schemas.microsoft.com/office/drawing/2016/5/14/chartex" xmlns:mc="http://schemas.openxmlformats.org/markup-compatibility/2006" xmlns:aink="http://schemas.microsoft.com/office/drawing/2016/ink" xmlns:am3d="http://schemas.microsoft.com/office/drawing/2017/model3d" xmlns:o="urn:schemas-microsoft-com:office:office" xmlns:r="http://schemas.openxmlformats.org/officeDocument/2006/relationships" xmlns:m="http://schemas.openxmlformats.org/officeDocument/2006/math" xmlns:v="urn:schemas-microsoft-com:vml" xmlns:wp14="http://schemas.microsoft.com/office/word/2010/wordprocessingDrawing" xmlns:wp="http://schemas.openxmlformats.org/drawingml/2006/wordprocessingDrawing" xmlns:w10="urn:schemas-microsoft-com:office:word" xmlns:w="http://schemas.openxmlformats.org/wordprocessingml/2006/main" xmlns:w14="http://schemas.microsoft.com/office/word/2010/wordml" xmlns:w15="http://schemas.microsoft.com/office/word/2012/wordml" xmlns:w16cid="http://schemas.microsoft.com/office/word/2016/wordml/cid" xmlns:w16se="http://schemas.microsoft.com/office/word/2015/wordml/symex" xmlns:wpg="http://schemas.microsoft.com/office/word/2010/wordprocessingGroup" xmlns:wpi="http://schemas.microsoft.com/office/word/2010/wordprocessingInk" xmlns:wne="http://schemas.microsoft.com/office/word/2006/wordml" xmlns:wps="http://schemas.microsoft.com/office/word/2010/wordprocessingShape" mc:Ignorable="w14 w15 w16se w16cid wp14">
+<w:ftr xmlns:wpc="http://schemas.microsoft.com/office/word/2010/wordprocessingCanvas" xmlns:mc="http://schemas.openxmlformats.org/markup-compatibility/2006" xmlns:o="urn:schemas-microsoft-com:office:office" xmlns:r="http://schemas.openxmlformats.org/officeDocument/2006/relationships" xmlns:m="http://schemas.openxmlformats.org/officeDocument/2006/math" xmlns:v="urn:schemas-microsoft-com:vml" xmlns:wp14="http://schemas.microsoft.com/office/word/2010/wordprocessingDrawing" xmlns:wp="http://schemas.openxmlformats.org/drawingml/2006/wordprocessingDrawing" xmlns:w10="urn:schemas-microsoft-com:office:word" xmlns:w="http://schemas.openxmlformats.org/wordprocessingml/2006/main" xmlns:w14="http://schemas.microsoft.com/office/word/2010/wordml" xmlns:w15="http://schemas.microsoft.com/office/word/2012/wordml" xmlns:wpg="http://schemas.microsoft.com/office/word/2010/wordprocessingGroup" xmlns:wpi="http://schemas.microsoft.com/office/word/2010/wordprocessingInk" xmlns:wne="http://schemas.microsoft.com/office/word/2006/wordml" xmlns:wps="http://schemas.microsoft.com/office/word/2010/wordprocessingShape" mc:Ignorable="w14 w15 wp14">
   <w:p>
     <w:pPr>
-      <w:pStyle w:val="Footer"/>
+      <w:pStyle w:val="Rodap"/>
       <w:rPr>
         <w:u w:val="single"/>
       </w:rPr>
@@ -4272,28 +4337,28 @@
     </w:r>
     <w:r>
       <w:rPr>
-        <w:rStyle w:val="PageNumber"/>
+        <w:rStyle w:val="Nmerodepgina"/>
         <w:u w:val="single"/>
       </w:rPr>
       <w:fldChar w:fldCharType="begin"/>
     </w:r>
     <w:r>
       <w:rPr>
-        <w:rStyle w:val="PageNumber"/>
+        <w:rStyle w:val="Nmerodepgina"/>
         <w:u w:val="single"/>
       </w:rPr>
       <w:instrText xml:space="preserve"> PAGE </w:instrText>
     </w:r>
     <w:r>
       <w:rPr>
-        <w:rStyle w:val="PageNumber"/>
+        <w:rStyle w:val="Nmerodepgina"/>
         <w:u w:val="single"/>
       </w:rPr>
       <w:fldChar w:fldCharType="separate"/>
     </w:r>
     <w:r>
       <w:rPr>
-        <w:rStyle w:val="PageNumber"/>
+        <w:rStyle w:val="Nmerodepgina"/>
         <w:noProof/>
         <w:u w:val="single"/>
       </w:rPr>
@@ -4301,42 +4366,42 @@
     </w:r>
     <w:r>
       <w:rPr>
-        <w:rStyle w:val="PageNumber"/>
+        <w:rStyle w:val="Nmerodepgina"/>
         <w:u w:val="single"/>
       </w:rPr>
       <w:fldChar w:fldCharType="end"/>
     </w:r>
     <w:r>
       <w:rPr>
-        <w:rStyle w:val="PageNumber"/>
+        <w:rStyle w:val="Nmerodepgina"/>
         <w:u w:val="single"/>
       </w:rPr>
       <w:t xml:space="preserve"> of </w:t>
     </w:r>
     <w:r>
       <w:rPr>
-        <w:rStyle w:val="PageNumber"/>
+        <w:rStyle w:val="Nmerodepgina"/>
         <w:u w:val="single"/>
       </w:rPr>
       <w:fldChar w:fldCharType="begin"/>
     </w:r>
     <w:r>
       <w:rPr>
-        <w:rStyle w:val="PageNumber"/>
+        <w:rStyle w:val="Nmerodepgina"/>
         <w:u w:val="single"/>
       </w:rPr>
       <w:instrText xml:space="preserve"> NUMPAGES </w:instrText>
     </w:r>
     <w:r>
       <w:rPr>
-        <w:rStyle w:val="PageNumber"/>
+        <w:rStyle w:val="Nmerodepgina"/>
         <w:u w:val="single"/>
       </w:rPr>
       <w:fldChar w:fldCharType="separate"/>
     </w:r>
     <w:r>
       <w:rPr>
-        <w:rStyle w:val="PageNumber"/>
+        <w:rStyle w:val="Nmerodepgina"/>
         <w:noProof/>
         <w:u w:val="single"/>
       </w:rPr>
@@ -4344,7 +4409,7 @@
     </w:r>
     <w:r>
       <w:rPr>
-        <w:rStyle w:val="PageNumber"/>
+        <w:rStyle w:val="Nmerodepgina"/>
         <w:u w:val="single"/>
       </w:rPr>
       <w:fldChar w:fldCharType="end"/>
@@ -4354,7 +4419,7 @@
 </file>
 
 <file path=word/footnotes.xml><?xml version="1.0" encoding="utf-8"?>
-<w:footnotes xmlns:wpc="http://schemas.microsoft.com/office/word/2010/wordprocessingCanvas" xmlns:cx="http://schemas.microsoft.com/office/drawing/2014/chartex" xmlns:cx1="http://schemas.microsoft.com/office/drawing/2015/9/8/chartex" xmlns:cx2="http://schemas.microsoft.com/office/drawing/2015/10/21/chartex" xmlns:cx3="http://schemas.microsoft.com/office/drawing/2016/5/9/chartex" xmlns:cx4="http://schemas.microsoft.com/office/drawing/2016/5/10/chartex" xmlns:cx5="http://schemas.microsoft.com/office/drawing/2016/5/11/chartex" xmlns:cx6="http://schemas.microsoft.com/office/drawing/2016/5/12/chartex" xmlns:cx7="http://schemas.microsoft.com/office/drawing/2016/5/13/chartex" xmlns:cx8="http://schemas.microsoft.com/office/drawing/2016/5/14/chartex" xmlns:mc="http://schemas.openxmlformats.org/markup-compatibility/2006" xmlns:aink="http://schemas.microsoft.com/office/drawing/2016/ink" xmlns:am3d="http://schemas.microsoft.com/office/drawing/2017/model3d" xmlns:o="urn:schemas-microsoft-com:office:office" xmlns:r="http://schemas.openxmlformats.org/officeDocument/2006/relationships" xmlns:m="http://schemas.openxmlformats.org/officeDocument/2006/math" xmlns:v="urn:schemas-microsoft-com:vml" xmlns:wp14="http://schemas.microsoft.com/office/word/2010/wordprocessingDrawing" xmlns:wp="http://schemas.openxmlformats.org/drawingml/2006/wordprocessingDrawing" xmlns:w10="urn:schemas-microsoft-com:office:word" xmlns:w="http://schemas.openxmlformats.org/wordprocessingml/2006/main" xmlns:w14="http://schemas.microsoft.com/office/word/2010/wordml" xmlns:w15="http://schemas.microsoft.com/office/word/2012/wordml" xmlns:w16cid="http://schemas.microsoft.com/office/word/2016/wordml/cid" xmlns:w16se="http://schemas.microsoft.com/office/word/2015/wordml/symex" xmlns:wpg="http://schemas.microsoft.com/office/word/2010/wordprocessingGroup" xmlns:wpi="http://schemas.microsoft.com/office/word/2010/wordprocessingInk" xmlns:wne="http://schemas.microsoft.com/office/word/2006/wordml" xmlns:wps="http://schemas.microsoft.com/office/word/2010/wordprocessingShape" mc:Ignorable="w14 w15 w16se w16cid wp14">
+<w:footnotes xmlns:wpc="http://schemas.microsoft.com/office/word/2010/wordprocessingCanvas" xmlns:mc="http://schemas.openxmlformats.org/markup-compatibility/2006" xmlns:o="urn:schemas-microsoft-com:office:office" xmlns:r="http://schemas.openxmlformats.org/officeDocument/2006/relationships" xmlns:m="http://schemas.openxmlformats.org/officeDocument/2006/math" xmlns:v="urn:schemas-microsoft-com:vml" xmlns:wp14="http://schemas.microsoft.com/office/word/2010/wordprocessingDrawing" xmlns:wp="http://schemas.openxmlformats.org/drawingml/2006/wordprocessingDrawing" xmlns:w10="urn:schemas-microsoft-com:office:word" xmlns:w="http://schemas.openxmlformats.org/wordprocessingml/2006/main" xmlns:w14="http://schemas.microsoft.com/office/word/2010/wordml" xmlns:w15="http://schemas.microsoft.com/office/word/2012/wordml" xmlns:wpg="http://schemas.microsoft.com/office/word/2010/wordprocessingGroup" xmlns:wpi="http://schemas.microsoft.com/office/word/2010/wordprocessingInk" xmlns:wne="http://schemas.microsoft.com/office/word/2006/wordml" xmlns:wps="http://schemas.microsoft.com/office/word/2010/wordprocessingShape" mc:Ignorable="w14 w15 wp14">
   <w:footnote w:type="separator" w:id="-1">
     <w:p>
       <w:r>
@@ -4373,10 +4438,10 @@
 </file>
 
 <file path=word/header1.xml><?xml version="1.0" encoding="utf-8"?>
-<w:hdr xmlns:wpc="http://schemas.microsoft.com/office/word/2010/wordprocessingCanvas" xmlns:cx="http://schemas.microsoft.com/office/drawing/2014/chartex" xmlns:cx1="http://schemas.microsoft.com/office/drawing/2015/9/8/chartex" xmlns:cx2="http://schemas.microsoft.com/office/drawing/2015/10/21/chartex" xmlns:cx3="http://schemas.microsoft.com/office/drawing/2016/5/9/chartex" xmlns:cx4="http://schemas.microsoft.com/office/drawing/2016/5/10/chartex" xmlns:cx5="http://schemas.microsoft.com/office/drawing/2016/5/11/chartex" xmlns:cx6="http://schemas.microsoft.com/office/drawing/2016/5/12/chartex" xmlns:cx7="http://schemas.microsoft.com/office/drawing/2016/5/13/chartex" xmlns:cx8="http://schemas.microsoft.com/office/drawing/2016/5/14/chartex" xmlns:mc="http://schemas.openxmlformats.org/markup-compatibility/2006" xmlns:aink="http://schemas.microsoft.com/office/drawing/2016/ink" xmlns:am3d="http://schemas.microsoft.com/office/drawing/2017/model3d" xmlns:o="urn:schemas-microsoft-com:office:office" xmlns:r="http://schemas.openxmlformats.org/officeDocument/2006/relationships" xmlns:m="http://schemas.openxmlformats.org/officeDocument/2006/math" xmlns:v="urn:schemas-microsoft-com:vml" xmlns:wp14="http://schemas.microsoft.com/office/word/2010/wordprocessingDrawing" xmlns:wp="http://schemas.openxmlformats.org/drawingml/2006/wordprocessingDrawing" xmlns:w10="urn:schemas-microsoft-com:office:word" xmlns:w="http://schemas.openxmlformats.org/wordprocessingml/2006/main" xmlns:w14="http://schemas.microsoft.com/office/word/2010/wordml" xmlns:w15="http://schemas.microsoft.com/office/word/2012/wordml" xmlns:w16cid="http://schemas.microsoft.com/office/word/2016/wordml/cid" xmlns:w16se="http://schemas.microsoft.com/office/word/2015/wordml/symex" xmlns:wpg="http://schemas.microsoft.com/office/word/2010/wordprocessingGroup" xmlns:wpi="http://schemas.microsoft.com/office/word/2010/wordprocessingInk" xmlns:wne="http://schemas.microsoft.com/office/word/2006/wordml" xmlns:wps="http://schemas.microsoft.com/office/word/2010/wordprocessingShape" mc:Ignorable="w14 w15 w16se w16cid wp14">
+<w:hdr xmlns:wpc="http://schemas.microsoft.com/office/word/2010/wordprocessingCanvas" xmlns:mc="http://schemas.openxmlformats.org/markup-compatibility/2006" xmlns:o="urn:schemas-microsoft-com:office:office" xmlns:r="http://schemas.openxmlformats.org/officeDocument/2006/relationships" xmlns:m="http://schemas.openxmlformats.org/officeDocument/2006/math" xmlns:v="urn:schemas-microsoft-com:vml" xmlns:wp14="http://schemas.microsoft.com/office/word/2010/wordprocessingDrawing" xmlns:wp="http://schemas.openxmlformats.org/drawingml/2006/wordprocessingDrawing" xmlns:w10="urn:schemas-microsoft-com:office:word" xmlns:w="http://schemas.openxmlformats.org/wordprocessingml/2006/main" xmlns:w14="http://schemas.microsoft.com/office/word/2010/wordml" xmlns:w15="http://schemas.microsoft.com/office/word/2012/wordml" xmlns:wpg="http://schemas.microsoft.com/office/word/2010/wordprocessingGroup" xmlns:wpi="http://schemas.microsoft.com/office/word/2010/wordprocessingInk" xmlns:wne="http://schemas.microsoft.com/office/word/2006/wordml" xmlns:wps="http://schemas.microsoft.com/office/word/2010/wordprocessingShape" mc:Ignorable="w14 w15 wp14">
   <w:p>
     <w:pPr>
-      <w:pStyle w:val="Header"/>
+      <w:pStyle w:val="Cabealho"/>
       <w:rPr>
         <w:u w:val="single"/>
       </w:rPr>
@@ -4414,14 +4479,14 @@
   </w:p>
   <w:p>
     <w:pPr>
-      <w:pStyle w:val="Header"/>
+      <w:pStyle w:val="Cabealho"/>
     </w:pPr>
   </w:p>
 </w:hdr>
 </file>
 
 <file path=word/numbering.xml><?xml version="1.0" encoding="utf-8"?>
-<w:numbering xmlns:wpc="http://schemas.microsoft.com/office/word/2010/wordprocessingCanvas" xmlns:cx="http://schemas.microsoft.com/office/drawing/2014/chartex" xmlns:cx1="http://schemas.microsoft.com/office/drawing/2015/9/8/chartex" xmlns:cx2="http://schemas.microsoft.com/office/drawing/2015/10/21/chartex" xmlns:cx3="http://schemas.microsoft.com/office/drawing/2016/5/9/chartex" xmlns:cx4="http://schemas.microsoft.com/office/drawing/2016/5/10/chartex" xmlns:cx5="http://schemas.microsoft.com/office/drawing/2016/5/11/chartex" xmlns:cx6="http://schemas.microsoft.com/office/drawing/2016/5/12/chartex" xmlns:cx7="http://schemas.microsoft.com/office/drawing/2016/5/13/chartex" xmlns:cx8="http://schemas.microsoft.com/office/drawing/2016/5/14/chartex" xmlns:mc="http://schemas.openxmlformats.org/markup-compatibility/2006" xmlns:aink="http://schemas.microsoft.com/office/drawing/2016/ink" xmlns:am3d="http://schemas.microsoft.com/office/drawing/2017/model3d" xmlns:o="urn:schemas-microsoft-com:office:office" xmlns:r="http://schemas.openxmlformats.org/officeDocument/2006/relationships" xmlns:m="http://schemas.openxmlformats.org/officeDocument/2006/math" xmlns:v="urn:schemas-microsoft-com:vml" xmlns:wp14="http://schemas.microsoft.com/office/word/2010/wordprocessingDrawing" xmlns:wp="http://schemas.openxmlformats.org/drawingml/2006/wordprocessingDrawing" xmlns:w10="urn:schemas-microsoft-com:office:word" xmlns:w="http://schemas.openxmlformats.org/wordprocessingml/2006/main" xmlns:w14="http://schemas.microsoft.com/office/word/2010/wordml" xmlns:w15="http://schemas.microsoft.com/office/word/2012/wordml" xmlns:w16cid="http://schemas.microsoft.com/office/word/2016/wordml/cid" xmlns:w16se="http://schemas.microsoft.com/office/word/2015/wordml/symex" xmlns:wpg="http://schemas.microsoft.com/office/word/2010/wordprocessingGroup" xmlns:wpi="http://schemas.microsoft.com/office/word/2010/wordprocessingInk" xmlns:wne="http://schemas.microsoft.com/office/word/2006/wordml" xmlns:wps="http://schemas.microsoft.com/office/word/2010/wordprocessingShape" mc:Ignorable="w14 w15 w16se w16cid wp14">
+<w:numbering xmlns:wpc="http://schemas.microsoft.com/office/word/2010/wordprocessingCanvas" xmlns:mc="http://schemas.openxmlformats.org/markup-compatibility/2006" xmlns:o="urn:schemas-microsoft-com:office:office" xmlns:r="http://schemas.openxmlformats.org/officeDocument/2006/relationships" xmlns:m="http://schemas.openxmlformats.org/officeDocument/2006/math" xmlns:v="urn:schemas-microsoft-com:vml" xmlns:wp14="http://schemas.microsoft.com/office/word/2010/wordprocessingDrawing" xmlns:wp="http://schemas.openxmlformats.org/drawingml/2006/wordprocessingDrawing" xmlns:w10="urn:schemas-microsoft-com:office:word" xmlns:w="http://schemas.openxmlformats.org/wordprocessingml/2006/main" xmlns:w14="http://schemas.microsoft.com/office/word/2010/wordml" xmlns:w15="http://schemas.microsoft.com/office/word/2012/wordml" xmlns:wpg="http://schemas.microsoft.com/office/word/2010/wordprocessingGroup" xmlns:wpi="http://schemas.microsoft.com/office/word/2010/wordprocessingInk" xmlns:wne="http://schemas.microsoft.com/office/word/2006/wordml" xmlns:wps="http://schemas.microsoft.com/office/word/2010/wordprocessingShape" mc:Ignorable="w14 w15 wp14">
   <w:abstractNum w:abstractNumId="0" w15:restartNumberingAfterBreak="0">
     <w:nsid w:val="FFFFFFFE"/>
     <w:multiLevelType w:val="singleLevel"/>
@@ -5755,7 +5820,7 @@
 </file>
 
 <file path=word/styles.xml><?xml version="1.0" encoding="utf-8"?>
-<w:styles xmlns:mc="http://schemas.openxmlformats.org/markup-compatibility/2006" xmlns:r="http://schemas.openxmlformats.org/officeDocument/2006/relationships" xmlns:w="http://schemas.openxmlformats.org/wordprocessingml/2006/main" xmlns:w14="http://schemas.microsoft.com/office/word/2010/wordml" xmlns:w15="http://schemas.microsoft.com/office/word/2012/wordml" xmlns:w16cid="http://schemas.microsoft.com/office/word/2016/wordml/cid" xmlns:w16se="http://schemas.microsoft.com/office/word/2015/wordml/symex" mc:Ignorable="w14 w15 w16se w16cid">
+<w:styles xmlns:mc="http://schemas.openxmlformats.org/markup-compatibility/2006" xmlns:r="http://schemas.openxmlformats.org/officeDocument/2006/relationships" xmlns:w="http://schemas.openxmlformats.org/wordprocessingml/2006/main" xmlns:w14="http://schemas.microsoft.com/office/word/2010/wordml" xmlns:w15="http://schemas.microsoft.com/office/word/2012/wordml" mc:Ignorable="w14 w15">
   <w:docDefaults>
     <w:rPrDefault>
       <w:rPr>
@@ -5765,7 +5830,7 @@
     </w:rPrDefault>
     <w:pPrDefault/>
   </w:docDefaults>
-  <w:latentStyles w:defLockedState="0" w:defUIPriority="0" w:defSemiHidden="0" w:defUnhideWhenUsed="0" w:defQFormat="0" w:count="375">
+  <w:latentStyles w:defLockedState="0" w:defUIPriority="0" w:defSemiHidden="0" w:defUnhideWhenUsed="0" w:defQFormat="0" w:count="371">
     <w:lsdException w:name="Normal" w:qFormat="1"/>
     <w:lsdException w:name="heading 1" w:qFormat="1"/>
     <w:lsdException w:name="heading 2" w:qFormat="1"/>
@@ -5865,6 +5930,7 @@
     <w:lsdException w:name="HTML Sample" w:semiHidden="1" w:unhideWhenUsed="1"/>
     <w:lsdException w:name="HTML Typewriter" w:semiHidden="1" w:unhideWhenUsed="1"/>
     <w:lsdException w:name="HTML Variable" w:semiHidden="1" w:unhideWhenUsed="1"/>
+    <w:lsdException w:name="Normal Table" w:semiHidden="1" w:unhideWhenUsed="1"/>
     <w:lsdException w:name="annotation subject" w:semiHidden="1" w:unhideWhenUsed="1"/>
     <w:lsdException w:name="No List" w:semiHidden="1" w:unhideWhenUsed="1"/>
     <w:lsdException w:name="Outline List 1" w:semiHidden="1" w:unhideWhenUsed="1"/>
@@ -5908,8 +5974,10 @@
     <w:lsdException w:name="Table Elegant" w:semiHidden="1" w:unhideWhenUsed="1"/>
     <w:lsdException w:name="Table Professional" w:semiHidden="1" w:unhideWhenUsed="1"/>
     <w:lsdException w:name="Table Subtle 1" w:semiHidden="1" w:unhideWhenUsed="1"/>
+    <w:lsdException w:name="Table Subtle 2" w:semiHidden="1" w:unhideWhenUsed="1"/>
     <w:lsdException w:name="Table Web 1" w:semiHidden="1" w:unhideWhenUsed="1"/>
     <w:lsdException w:name="Table Web 2" w:semiHidden="1" w:unhideWhenUsed="1"/>
+    <w:lsdException w:name="Table Web 3" w:semiHidden="1" w:unhideWhenUsed="1"/>
     <w:lsdException w:name="Balloon Text" w:semiHidden="1" w:unhideWhenUsed="1"/>
     <w:lsdException w:name="Table Theme" w:semiHidden="1" w:unhideWhenUsed="1"/>
     <w:lsdException w:name="Placeholder Text" w:semiHidden="1" w:uiPriority="99"/>
@@ -6127,17 +6195,13 @@
     <w:lsdException w:name="List Table 5 Dark Accent 6" w:uiPriority="50"/>
     <w:lsdException w:name="List Table 6 Colorful Accent 6" w:uiPriority="51"/>
     <w:lsdException w:name="List Table 7 Colorful Accent 6" w:uiPriority="52"/>
-    <w:lsdException w:name="Mention" w:semiHidden="1" w:uiPriority="99" w:unhideWhenUsed="1"/>
-    <w:lsdException w:name="Smart Hyperlink" w:semiHidden="1" w:uiPriority="99" w:unhideWhenUsed="1"/>
-    <w:lsdException w:name="Hashtag" w:semiHidden="1" w:uiPriority="99" w:unhideWhenUsed="1"/>
-    <w:lsdException w:name="Unresolved Mention" w:semiHidden="1" w:uiPriority="99" w:unhideWhenUsed="1"/>
   </w:latentStyles>
   <w:style w:type="paragraph" w:default="1" w:styleId="Normal">
     <w:name w:val="Normal"/>
     <w:qFormat/>
     <w:rsid w:val="00DA3C75"/>
   </w:style>
-  <w:style w:type="paragraph" w:styleId="Heading1">
+  <w:style w:type="paragraph" w:styleId="Ttulo1">
     <w:name w:val="heading 1"/>
     <w:basedOn w:val="Normal"/>
     <w:next w:val="Normal"/>
@@ -6152,7 +6216,7 @@
       <w:sz w:val="24"/>
     </w:rPr>
   </w:style>
-  <w:style w:type="paragraph" w:styleId="Heading2">
+  <w:style w:type="paragraph" w:styleId="Ttulo2">
     <w:name w:val="heading 2"/>
     <w:basedOn w:val="Normal"/>
     <w:next w:val="Normal"/>
@@ -6168,7 +6232,7 @@
       <w:u w:val="single"/>
     </w:rPr>
   </w:style>
-  <w:style w:type="paragraph" w:styleId="Heading3">
+  <w:style w:type="paragraph" w:styleId="Ttulo3">
     <w:name w:val="heading 3"/>
     <w:basedOn w:val="Normal"/>
     <w:next w:val="Normal"/>
@@ -6183,7 +6247,7 @@
       <w:sz w:val="28"/>
     </w:rPr>
   </w:style>
-  <w:style w:type="paragraph" w:styleId="Heading4">
+  <w:style w:type="paragraph" w:styleId="Ttulo4">
     <w:name w:val="heading 4"/>
     <w:basedOn w:val="Normal"/>
     <w:next w:val="Normal"/>
@@ -6199,7 +6263,7 @@
       <w:u w:val="single"/>
     </w:rPr>
   </w:style>
-  <w:style w:type="paragraph" w:styleId="Heading5">
+  <w:style w:type="paragraph" w:styleId="Ttulo5">
     <w:name w:val="heading 5"/>
     <w:basedOn w:val="Normal"/>
     <w:next w:val="Normal"/>
@@ -6217,13 +6281,13 @@
       <w:u w:val="single"/>
     </w:rPr>
   </w:style>
-  <w:style w:type="character" w:default="1" w:styleId="DefaultParagraphFont">
+  <w:style w:type="character" w:default="1" w:styleId="Fontepargpadro">
     <w:name w:val="Default Paragraph Font"/>
     <w:uiPriority w:val="1"/>
     <w:semiHidden/>
     <w:unhideWhenUsed/>
   </w:style>
-  <w:style w:type="table" w:default="1" w:styleId="TableNormal">
+  <w:style w:type="table" w:default="1" w:styleId="Tabelanormal">
     <w:name w:val="Normal Table"/>
     <w:uiPriority w:val="99"/>
     <w:semiHidden/>
@@ -6238,7 +6302,7 @@
       </w:tblCellMar>
     </w:tblPr>
   </w:style>
-  <w:style w:type="numbering" w:default="1" w:styleId="NoList">
+  <w:style w:type="numbering" w:default="1" w:styleId="Semlista">
     <w:name w:val="No List"/>
     <w:uiPriority w:val="99"/>
     <w:semiHidden/>
@@ -6257,12 +6321,12 @@
       <w:sz w:val="28"/>
     </w:rPr>
   </w:style>
-  <w:style w:type="character" w:styleId="LineNumber">
+  <w:style w:type="character" w:styleId="Nmerodelinha">
     <w:name w:val="line number"/>
-    <w:basedOn w:val="DefaultParagraphFont"/>
+    <w:basedOn w:val="Fontepargpadro"/>
     <w:rsid w:val="00DA3C75"/>
   </w:style>
-  <w:style w:type="paragraph" w:styleId="Header">
+  <w:style w:type="paragraph" w:styleId="Cabealho">
     <w:name w:val="header"/>
     <w:basedOn w:val="Normal"/>
     <w:rsid w:val="00DA3C75"/>
@@ -6273,10 +6337,10 @@
       </w:tabs>
     </w:pPr>
   </w:style>
-  <w:style w:type="paragraph" w:styleId="Footer">
+  <w:style w:type="paragraph" w:styleId="Rodap">
     <w:name w:val="footer"/>
     <w:basedOn w:val="Normal"/>
-    <w:link w:val="FooterChar"/>
+    <w:link w:val="RodapChar"/>
     <w:rsid w:val="00DA3C75"/>
     <w:pPr>
       <w:tabs>
@@ -6285,12 +6349,12 @@
       </w:tabs>
     </w:pPr>
   </w:style>
-  <w:style w:type="character" w:styleId="PageNumber">
+  <w:style w:type="character" w:styleId="Nmerodepgina">
     <w:name w:val="page number"/>
-    <w:basedOn w:val="DefaultParagraphFont"/>
+    <w:basedOn w:val="Fontepargpadro"/>
     <w:rsid w:val="00DA3C75"/>
   </w:style>
-  <w:style w:type="paragraph" w:styleId="Title">
+  <w:style w:type="paragraph" w:styleId="Ttulo">
     <w:name w:val="Title"/>
     <w:basedOn w:val="Normal"/>
     <w:qFormat/>
@@ -6303,17 +6367,17 @@
       <w:u w:val="single"/>
     </w:rPr>
   </w:style>
-  <w:style w:type="paragraph" w:styleId="PlainText">
+  <w:style w:type="paragraph" w:styleId="TextosemFormatao">
     <w:name w:val="Plain Text"/>
     <w:basedOn w:val="Normal"/>
-    <w:link w:val="PlainTextChar"/>
+    <w:link w:val="TextosemFormataoChar"/>
     <w:uiPriority w:val="99"/>
     <w:rsid w:val="00DA3C75"/>
     <w:rPr>
       <w:rFonts w:ascii="Courier New" w:hAnsi="Courier New"/>
     </w:rPr>
   </w:style>
-  <w:style w:type="paragraph" w:styleId="BodyText">
+  <w:style w:type="paragraph" w:styleId="Corpodetexto">
     <w:name w:val="Body Text"/>
     <w:basedOn w:val="Normal"/>
     <w:rsid w:val="00DA3C75"/>
@@ -6324,7 +6388,7 @@
       <w:sz w:val="24"/>
     </w:rPr>
   </w:style>
-  <w:style w:type="paragraph" w:styleId="BalloonText">
+  <w:style w:type="paragraph" w:styleId="Textodebalo">
     <w:name w:val="Balloon Text"/>
     <w:basedOn w:val="Normal"/>
     <w:semiHidden/>
@@ -6335,10 +6399,10 @@
       <w:szCs w:val="16"/>
     </w:rPr>
   </w:style>
-  <w:style w:type="character" w:customStyle="1" w:styleId="FooterChar">
-    <w:name w:val="Footer Char"/>
-    <w:basedOn w:val="DefaultParagraphFont"/>
-    <w:link w:val="Footer"/>
+  <w:style w:type="character" w:customStyle="1" w:styleId="RodapChar">
+    <w:name w:val="Rodapé Char"/>
+    <w:basedOn w:val="Fontepargpadro"/>
+    <w:link w:val="Rodap"/>
     <w:rsid w:val="00060FFD"/>
   </w:style>
   <w:style w:type="paragraph" w:customStyle="1" w:styleId="Default">
@@ -6355,7 +6419,7 @@
       <w:szCs w:val="24"/>
     </w:rPr>
   </w:style>
-  <w:style w:type="paragraph" w:styleId="ListParagraph">
+  <w:style w:type="paragraph" w:styleId="PargrafodaLista">
     <w:name w:val="List Paragraph"/>
     <w:basedOn w:val="Normal"/>
     <w:uiPriority w:val="34"/>
@@ -6366,10 +6430,10 @@
       <w:contextualSpacing/>
     </w:pPr>
   </w:style>
-  <w:style w:type="character" w:customStyle="1" w:styleId="PlainTextChar">
-    <w:name w:val="Plain Text Char"/>
-    <w:basedOn w:val="DefaultParagraphFont"/>
-    <w:link w:val="PlainText"/>
+  <w:style w:type="character" w:customStyle="1" w:styleId="TextosemFormataoChar">
+    <w:name w:val="Texto sem Formatação Char"/>
+    <w:basedOn w:val="Fontepargpadro"/>
+    <w:link w:val="TextosemFormatao"/>
     <w:uiPriority w:val="99"/>
     <w:rsid w:val="00AF0DC3"/>
     <w:rPr>
@@ -6667,7 +6731,7 @@
 </file>
 
 <file path=customXml/itemProps1.xml><?xml version="1.0" encoding="utf-8"?>
-<ds:datastoreItem xmlns:ds="http://schemas.openxmlformats.org/officeDocument/2006/customXml" ds:itemID="{791D4C43-3C68-41CC-B63F-CCD57F19991D}">
+<ds:datastoreItem xmlns:ds="http://schemas.openxmlformats.org/officeDocument/2006/customXml" ds:itemID="{1D3DBA58-1EA7-42F6-B3BF-1D53E45E4B0A}">
   <ds:schemaRefs>
     <ds:schemaRef ds:uri="http://schemas.openxmlformats.org/officeDocument/2006/bibliography"/>
   </ds:schemaRefs>

</xml_diff>